<commit_message>
nemate niekto dejak :(
</commit_message>
<xml_diff>
--- a/1. rocnik/DEJEPIS/Úvod.docx
+++ b/1. rocnik/DEJEPIS/Úvod.docx
@@ -10914,10 +10914,36 @@
           <w:sz w:val="24"/>
           <w:szCs w:val="24"/>
         </w:rPr>
-        <w:t>, izrael/palestína</w:t>
-      </w:r>
-      <w:bookmarkStart w:id="0" w:name="_GoBack"/>
-      <w:bookmarkEnd w:id="0"/>
+        <w:t xml:space="preserve">, </w:t>
+      </w:r>
+      <w:proofErr w:type="spellStart"/>
+      <w:r>
+        <w:rPr>
+          <w:rFonts w:ascii="Times New Roman" w:hAnsi="Times New Roman" w:cs="Times New Roman"/>
+          <w:sz w:val="24"/>
+          <w:szCs w:val="24"/>
+        </w:rPr>
+        <w:t>izrael</w:t>
+      </w:r>
+      <w:proofErr w:type="spellEnd"/>
+      <w:r>
+        <w:rPr>
+          <w:rFonts w:ascii="Times New Roman" w:hAnsi="Times New Roman" w:cs="Times New Roman"/>
+          <w:sz w:val="24"/>
+          <w:szCs w:val="24"/>
+        </w:rPr>
+        <w:t>/</w:t>
+      </w:r>
+      <w:proofErr w:type="spellStart"/>
+      <w:r>
+        <w:rPr>
+          <w:rFonts w:ascii="Times New Roman" w:hAnsi="Times New Roman" w:cs="Times New Roman"/>
+          <w:sz w:val="24"/>
+          <w:szCs w:val="24"/>
+        </w:rPr>
+        <w:t>palestína</w:t>
+      </w:r>
+      <w:proofErr w:type="spellEnd"/>
     </w:p>
     <w:p>
       <w:pPr>
@@ -10936,7 +10962,39 @@
           <w:sz w:val="24"/>
           <w:szCs w:val="24"/>
         </w:rPr>
-        <w:t xml:space="preserve"> 2. .................................... - ...........................................................      </w:t>
+        <w:t xml:space="preserve"> 2. </w:t>
+      </w:r>
+      <w:r>
+        <w:rPr>
+          <w:rFonts w:ascii="Times New Roman" w:hAnsi="Times New Roman" w:cs="Times New Roman"/>
+          <w:sz w:val="24"/>
+          <w:szCs w:val="24"/>
+        </w:rPr>
+        <w:t>antické štáty</w:t>
+      </w:r>
+      <w:r>
+        <w:rPr>
+          <w:rFonts w:ascii="Times New Roman" w:hAnsi="Times New Roman" w:cs="Times New Roman"/>
+          <w:sz w:val="24"/>
+          <w:szCs w:val="24"/>
+        </w:rPr>
+        <w:t xml:space="preserve"> </w:t>
+      </w:r>
+      <w:r>
+        <w:rPr>
+          <w:rFonts w:ascii="Times New Roman" w:hAnsi="Times New Roman" w:cs="Times New Roman"/>
+          <w:sz w:val="24"/>
+          <w:szCs w:val="24"/>
+        </w:rPr>
+        <w:t>– staroveký Rím a Grécko</w:t>
+      </w:r>
+      <w:r>
+        <w:rPr>
+          <w:rFonts w:ascii="Times New Roman" w:hAnsi="Times New Roman" w:cs="Times New Roman"/>
+          <w:sz w:val="24"/>
+          <w:szCs w:val="24"/>
+        </w:rPr>
+        <w:t xml:space="preserve">    </w:t>
       </w:r>
       <w:r>
         <w:rPr>
@@ -10973,7 +11031,31 @@
           <w:sz w:val="24"/>
           <w:szCs w:val="24"/>
         </w:rPr>
-        <w:t xml:space="preserve"> - .........................................................................</w:t>
+        <w:t xml:space="preserve"> </w:t>
+      </w:r>
+      <w:r>
+        <w:rPr>
+          <w:rFonts w:ascii="Times New Roman" w:hAnsi="Times New Roman" w:cs="Times New Roman"/>
+          <w:sz w:val="24"/>
+          <w:szCs w:val="24"/>
+        </w:rPr>
+        <w:t>–</w:t>
+      </w:r>
+      <w:r>
+        <w:rPr>
+          <w:rFonts w:ascii="Times New Roman" w:hAnsi="Times New Roman" w:cs="Times New Roman"/>
+          <w:sz w:val="24"/>
+          <w:szCs w:val="24"/>
+        </w:rPr>
+        <w:t xml:space="preserve"> </w:t>
+      </w:r>
+      <w:r>
+        <w:rPr>
+          <w:rFonts w:ascii="Times New Roman" w:hAnsi="Times New Roman" w:cs="Times New Roman"/>
+          <w:sz w:val="24"/>
+          <w:szCs w:val="24"/>
+        </w:rPr>
+        <w:t>mestské, teritoriálny (jednotný/centralizovaný)</w:t>
       </w:r>
     </w:p>
     <w:p>
@@ -11121,7 +11203,47 @@
           <w:sz w:val="24"/>
           <w:szCs w:val="24"/>
         </w:rPr>
-        <w:t xml:space="preserve">    podmienkami: teplé .................... počasie,  dostatok ........................ a ..........................</w:t>
+        <w:t xml:space="preserve">    podmienkami: teplé </w:t>
+      </w:r>
+      <w:r>
+        <w:rPr>
+          <w:rFonts w:ascii="Times New Roman" w:hAnsi="Times New Roman" w:cs="Times New Roman"/>
+          <w:sz w:val="24"/>
+          <w:szCs w:val="24"/>
+        </w:rPr>
+        <w:t>subtropické</w:t>
+      </w:r>
+      <w:r>
+        <w:rPr>
+          <w:rFonts w:ascii="Times New Roman" w:hAnsi="Times New Roman" w:cs="Times New Roman"/>
+          <w:sz w:val="24"/>
+          <w:szCs w:val="24"/>
+        </w:rPr>
+        <w:t xml:space="preserve"> počasie,  dostatok </w:t>
+      </w:r>
+      <w:r>
+        <w:rPr>
+          <w:rFonts w:ascii="Times New Roman" w:hAnsi="Times New Roman" w:cs="Times New Roman"/>
+          <w:sz w:val="24"/>
+          <w:szCs w:val="24"/>
+        </w:rPr>
+        <w:t>vlahy</w:t>
+      </w:r>
+      <w:r>
+        <w:rPr>
+          <w:rFonts w:ascii="Times New Roman" w:hAnsi="Times New Roman" w:cs="Times New Roman"/>
+          <w:sz w:val="24"/>
+          <w:szCs w:val="24"/>
+        </w:rPr>
+        <w:t xml:space="preserve"> a</w:t>
+      </w:r>
+      <w:r>
+        <w:rPr>
+          <w:rFonts w:ascii="Times New Roman" w:hAnsi="Times New Roman" w:cs="Times New Roman"/>
+          <w:sz w:val="24"/>
+          <w:szCs w:val="24"/>
+        </w:rPr>
+        <w:t> úrodnej pôdy</w:t>
       </w:r>
     </w:p>
     <w:p>
@@ -11139,8 +11261,18 @@
           <w:sz w:val="24"/>
           <w:szCs w:val="24"/>
         </w:rPr>
-        <w:t xml:space="preserve">    a)  .....................................................................................................................</w:t>
-      </w:r>
+        <w:t xml:space="preserve">    a)  Eufrat a Tigris – štáty </w:t>
+      </w:r>
+      <w:proofErr w:type="spellStart"/>
+      <w:r>
+        <w:rPr>
+          <w:rFonts w:ascii="Times New Roman" w:hAnsi="Times New Roman" w:cs="Times New Roman"/>
+          <w:sz w:val="24"/>
+          <w:szCs w:val="24"/>
+        </w:rPr>
+        <w:t>Mezopotánie</w:t>
+      </w:r>
+      <w:proofErr w:type="spellEnd"/>
     </w:p>
     <w:p>
       <w:pPr>
@@ -11157,7 +11289,7 @@
           <w:sz w:val="24"/>
           <w:szCs w:val="24"/>
         </w:rPr>
-        <w:t xml:space="preserve">    b)  .....................................................................................................................</w:t>
+        <w:t xml:space="preserve">    b)  Níl - Egypt</w:t>
       </w:r>
     </w:p>
     <w:p>
@@ -11175,7 +11307,7 @@
           <w:sz w:val="24"/>
           <w:szCs w:val="24"/>
         </w:rPr>
-        <w:t xml:space="preserve">    c)  .....................................................................................................................</w:t>
+        <w:t xml:space="preserve">    c)  Indus - India</w:t>
       </w:r>
     </w:p>
     <w:p>
@@ -11193,41 +11325,74 @@
           <w:sz w:val="24"/>
           <w:szCs w:val="24"/>
         </w:rPr>
-        <w:t xml:space="preserve">    d)  .....................................................................................................................</w:t>
-      </w:r>
-    </w:p>
-    <w:p>
-      <w:pPr>
-        <w:rPr>
-          <w:rFonts w:ascii="Times New Roman" w:hAnsi="Times New Roman" w:cs="Times New Roman"/>
-          <w:sz w:val="24"/>
-          <w:szCs w:val="24"/>
-        </w:rPr>
-      </w:pPr>
-      <w:r>
-        <w:rPr>
-          <w:rFonts w:ascii="Times New Roman" w:hAnsi="Times New Roman" w:cs="Times New Roman"/>
-          <w:sz w:val="24"/>
-          <w:szCs w:val="24"/>
-        </w:rPr>
-        <w:t>2. Štát vzniká ako ............................ spoločnosť – nutnosť zabezpečovať a riadiť zavlažovacie</w:t>
-      </w:r>
-    </w:p>
-    <w:p>
-      <w:pPr>
-        <w:rPr>
-          <w:rFonts w:ascii="Times New Roman" w:hAnsi="Times New Roman" w:cs="Times New Roman"/>
-          <w:sz w:val="24"/>
-          <w:szCs w:val="24"/>
-        </w:rPr>
-      </w:pPr>
-      <w:r>
-        <w:rPr>
-          <w:rFonts w:ascii="Times New Roman" w:hAnsi="Times New Roman" w:cs="Times New Roman"/>
-          <w:sz w:val="24"/>
-          <w:szCs w:val="24"/>
-        </w:rPr>
-        <w:t xml:space="preserve">    práce. Výstavba a udržiavanie kanálov i nádrží si vyžadovalo nasadenie veľkého počtu  </w:t>
+        <w:t xml:space="preserve">    d)  </w:t>
+      </w:r>
+      <w:r>
+        <w:rPr>
+          <w:rFonts w:ascii="Times New Roman" w:hAnsi="Times New Roman" w:cs="Times New Roman"/>
+          <w:sz w:val="24"/>
+          <w:szCs w:val="24"/>
+        </w:rPr>
+        <w:t xml:space="preserve">Chuang-che – žltá rieka - </w:t>
+      </w:r>
+      <w:proofErr w:type="spellStart"/>
+      <w:r>
+        <w:rPr>
+          <w:rFonts w:ascii="Times New Roman" w:hAnsi="Times New Roman" w:cs="Times New Roman"/>
+          <w:sz w:val="24"/>
+          <w:szCs w:val="24"/>
+        </w:rPr>
+        <w:t>čína</w:t>
+      </w:r>
+      <w:proofErr w:type="spellEnd"/>
+    </w:p>
+    <w:p>
+      <w:pPr>
+        <w:rPr>
+          <w:rFonts w:ascii="Times New Roman" w:hAnsi="Times New Roman" w:cs="Times New Roman"/>
+          <w:sz w:val="24"/>
+          <w:szCs w:val="24"/>
+        </w:rPr>
+      </w:pPr>
+      <w:r>
+        <w:rPr>
+          <w:rFonts w:ascii="Times New Roman" w:hAnsi="Times New Roman" w:cs="Times New Roman"/>
+          <w:sz w:val="24"/>
+          <w:szCs w:val="24"/>
+        </w:rPr>
+        <w:t xml:space="preserve">2. Štát vzniká ako </w:t>
+      </w:r>
+      <w:r>
+        <w:rPr>
+          <w:rFonts w:ascii="Times New Roman" w:hAnsi="Times New Roman" w:cs="Times New Roman"/>
+          <w:sz w:val="24"/>
+          <w:szCs w:val="24"/>
+        </w:rPr>
+        <w:t>organizovaná, riadená</w:t>
+      </w:r>
+      <w:r>
+        <w:rPr>
+          <w:rFonts w:ascii="Times New Roman" w:hAnsi="Times New Roman" w:cs="Times New Roman"/>
+          <w:sz w:val="24"/>
+          <w:szCs w:val="24"/>
+        </w:rPr>
+        <w:t xml:space="preserve"> spoločnosť – nutnosť zabezpečovať a riadiť zavlažovacie</w:t>
+      </w:r>
+      <w:r>
+        <w:rPr>
+          <w:rFonts w:ascii="Times New Roman" w:hAnsi="Times New Roman" w:cs="Times New Roman"/>
+          <w:sz w:val="24"/>
+          <w:szCs w:val="24"/>
+        </w:rPr>
+        <w:t xml:space="preserve"> </w:t>
+      </w:r>
+      <w:r>
+        <w:rPr>
+          <w:rFonts w:ascii="Times New Roman" w:hAnsi="Times New Roman" w:cs="Times New Roman"/>
+          <w:sz w:val="24"/>
+          <w:szCs w:val="24"/>
+        </w:rPr>
+        <w:t xml:space="preserve">práce. Výstavba a udržiavanie kanálov i nádrží si vyžadovalo nasadenie veľkého počtu  </w:t>
       </w:r>
     </w:p>
     <w:p>
@@ -11280,7 +11445,23 @@
           <w:sz w:val="24"/>
           <w:szCs w:val="24"/>
         </w:rPr>
-        <w:t xml:space="preserve"> s ...................... mocou. Má všetku moc – politickú (</w:t>
+        <w:t xml:space="preserve"> s </w:t>
+      </w:r>
+      <w:r>
+        <w:rPr>
+          <w:rFonts w:ascii="Times New Roman" w:hAnsi="Times New Roman" w:cs="Times New Roman"/>
+          <w:sz w:val="24"/>
+          <w:szCs w:val="24"/>
+        </w:rPr>
+        <w:t>neobmedzenou</w:t>
+      </w:r>
+      <w:r>
+        <w:rPr>
+          <w:rFonts w:ascii="Times New Roman" w:hAnsi="Times New Roman" w:cs="Times New Roman"/>
+          <w:sz w:val="24"/>
+          <w:szCs w:val="24"/>
+        </w:rPr>
+        <w:t xml:space="preserve"> mocou. Má všetku moc – politickú (</w:t>
       </w:r>
       <w:proofErr w:type="spellStart"/>
       <w:r>
@@ -11298,43 +11479,39 @@
           <w:sz w:val="24"/>
           <w:szCs w:val="24"/>
         </w:rPr>
-        <w:t xml:space="preserve">), </w:t>
-      </w:r>
-    </w:p>
-    <w:p>
-      <w:pPr>
-        <w:spacing w:line="360" w:lineRule="auto"/>
-        <w:rPr>
-          <w:rFonts w:ascii="Times New Roman" w:hAnsi="Times New Roman" w:cs="Times New Roman"/>
-          <w:sz w:val="24"/>
-          <w:szCs w:val="24"/>
-        </w:rPr>
-      </w:pPr>
-      <w:r>
-        <w:rPr>
-          <w:rFonts w:ascii="Times New Roman" w:hAnsi="Times New Roman" w:cs="Times New Roman"/>
-          <w:sz w:val="24"/>
-          <w:szCs w:val="24"/>
-        </w:rPr>
-        <w:t xml:space="preserve">    vojenskú, náboženskú -  je považovaný za ............... . Je symbolickým vlastníkom všetkej   </w:t>
-      </w:r>
-    </w:p>
-    <w:p>
-      <w:pPr>
-        <w:spacing w:line="360" w:lineRule="auto"/>
-        <w:rPr>
-          <w:rFonts w:ascii="Times New Roman" w:hAnsi="Times New Roman" w:cs="Times New Roman"/>
-          <w:sz w:val="24"/>
-          <w:szCs w:val="24"/>
-        </w:rPr>
-      </w:pPr>
-      <w:r>
-        <w:rPr>
-          <w:rFonts w:ascii="Times New Roman" w:hAnsi="Times New Roman" w:cs="Times New Roman"/>
-          <w:sz w:val="24"/>
-          <w:szCs w:val="24"/>
-        </w:rPr>
-        <w:t xml:space="preserve">    ................... . Takýto politický systém sa nazýva </w:t>
+        <w:t>), vojenskú, náboženskú -  je považovaný za</w:t>
+      </w:r>
+      <w:r>
+        <w:rPr>
+          <w:rFonts w:ascii="Times New Roman" w:hAnsi="Times New Roman" w:cs="Times New Roman"/>
+          <w:sz w:val="24"/>
+          <w:szCs w:val="24"/>
+        </w:rPr>
+        <w:t xml:space="preserve"> boha</w:t>
+      </w:r>
+      <w:r>
+        <w:rPr>
+          <w:rFonts w:ascii="Times New Roman" w:hAnsi="Times New Roman" w:cs="Times New Roman"/>
+          <w:sz w:val="24"/>
+          <w:szCs w:val="24"/>
+        </w:rPr>
+        <w:t>. Je s</w:t>
+      </w:r>
+      <w:r>
+        <w:rPr>
+          <w:rFonts w:ascii="Times New Roman" w:hAnsi="Times New Roman" w:cs="Times New Roman"/>
+          <w:sz w:val="24"/>
+          <w:szCs w:val="24"/>
+        </w:rPr>
+        <w:t>ymbolickým vlastníkom všetkej pôdy</w:t>
+      </w:r>
+      <w:r>
+        <w:rPr>
+          <w:rFonts w:ascii="Times New Roman" w:hAnsi="Times New Roman" w:cs="Times New Roman"/>
+          <w:sz w:val="24"/>
+          <w:szCs w:val="24"/>
+        </w:rPr>
+        <w:t xml:space="preserve"> . Takýto politický systém sa nazýva </w:t>
       </w:r>
       <w:r>
         <w:rPr>
@@ -11417,7 +11594,42 @@
           <w:sz w:val="24"/>
           <w:szCs w:val="24"/>
         </w:rPr>
-        <w:t xml:space="preserve"> – ................................................................................................................................</w:t>
+        <w:t xml:space="preserve"> – </w:t>
+      </w:r>
+      <w:r>
+        <w:rPr>
+          <w:rFonts w:ascii="Times New Roman" w:hAnsi="Times New Roman" w:cs="Times New Roman"/>
+          <w:sz w:val="24"/>
+          <w:szCs w:val="24"/>
+        </w:rPr>
+        <w:t>bohatí – kňazi, úradníci, vojaci, obchodníci</w:t>
+      </w:r>
+    </w:p>
+    <w:p>
+      <w:pPr>
+        <w:spacing w:line="360" w:lineRule="auto"/>
+        <w:rPr>
+          <w:rFonts w:ascii="Times New Roman" w:hAnsi="Times New Roman" w:cs="Times New Roman"/>
+          <w:sz w:val="24"/>
+          <w:szCs w:val="24"/>
+        </w:rPr>
+      </w:pPr>
+      <w:r>
+        <w:rPr>
+          <w:rFonts w:ascii="Times New Roman" w:hAnsi="Times New Roman" w:cs="Times New Roman"/>
+          <w:sz w:val="24"/>
+          <w:szCs w:val="24"/>
+        </w:rPr>
+        <w:tab/>
+      </w:r>
+      <w:r>
+        <w:rPr>
+          <w:rFonts w:ascii="Times New Roman" w:hAnsi="Times New Roman" w:cs="Times New Roman"/>
+          <w:sz w:val="24"/>
+          <w:szCs w:val="24"/>
+        </w:rPr>
+        <w:tab/>
+        <w:t>chudobní – roľníci, remeselníci</w:t>
       </w:r>
     </w:p>
     <w:p>
@@ -11453,7 +11665,23 @@
           <w:sz w:val="24"/>
           <w:szCs w:val="24"/>
         </w:rPr>
-        <w:t xml:space="preserve">-  ............. (malý počet, nie sú hlavnou pracovnou silou, slúžia v domácnostiach                    </w:t>
+        <w:t xml:space="preserve">-  </w:t>
+      </w:r>
+      <w:r>
+        <w:rPr>
+          <w:rFonts w:ascii="Times New Roman" w:hAnsi="Times New Roman" w:cs="Times New Roman"/>
+          <w:sz w:val="24"/>
+          <w:szCs w:val="24"/>
+        </w:rPr>
+        <w:t>otroci</w:t>
+      </w:r>
+      <w:r>
+        <w:rPr>
+          <w:rFonts w:ascii="Times New Roman" w:hAnsi="Times New Roman" w:cs="Times New Roman"/>
+          <w:sz w:val="24"/>
+          <w:szCs w:val="24"/>
+        </w:rPr>
+        <w:t xml:space="preserve"> (malý počet, nie sú hlavnou pracovnou silou, slúžia v domácnostiach                    </w:t>
       </w:r>
     </w:p>
     <w:p>
@@ -11507,7 +11735,23 @@
           <w:sz w:val="24"/>
           <w:szCs w:val="24"/>
         </w:rPr>
-        <w:t>5. Hlavným zdrojom obživy väčšiny obyvateľov je .............................. .</w:t>
+        <w:t>5. Hlavným zdrojom obživy väčšiny obyvateľov je</w:t>
+      </w:r>
+      <w:r>
+        <w:rPr>
+          <w:rFonts w:ascii="Times New Roman" w:hAnsi="Times New Roman" w:cs="Times New Roman"/>
+          <w:sz w:val="24"/>
+          <w:szCs w:val="24"/>
+        </w:rPr>
+        <w:t xml:space="preserve"> poľnohospodárstvo</w:t>
+      </w:r>
+      <w:r>
+        <w:rPr>
+          <w:rFonts w:ascii="Times New Roman" w:hAnsi="Times New Roman" w:cs="Times New Roman"/>
+          <w:sz w:val="24"/>
+          <w:szCs w:val="24"/>
+        </w:rPr>
+        <w:t>.</w:t>
       </w:r>
     </w:p>
     <w:p>
@@ -11525,7 +11769,23 @@
           <w:sz w:val="24"/>
           <w:szCs w:val="24"/>
         </w:rPr>
-        <w:t>6. .......................... – základná suroviny pre výrobu.</w:t>
+        <w:t xml:space="preserve">6. </w:t>
+      </w:r>
+      <w:r>
+        <w:rPr>
+          <w:rFonts w:ascii="Times New Roman" w:hAnsi="Times New Roman" w:cs="Times New Roman"/>
+          <w:sz w:val="24"/>
+          <w:szCs w:val="24"/>
+        </w:rPr>
+        <w:t>bronz – základná surovina</w:t>
+      </w:r>
+      <w:r>
+        <w:rPr>
+          <w:rFonts w:ascii="Times New Roman" w:hAnsi="Times New Roman" w:cs="Times New Roman"/>
+          <w:sz w:val="24"/>
+          <w:szCs w:val="24"/>
+        </w:rPr>
+        <w:t xml:space="preserve"> pre výrobu.</w:t>
       </w:r>
     </w:p>
     <w:p>
@@ -11543,17 +11803,28 @@
           <w:sz w:val="24"/>
           <w:szCs w:val="24"/>
         </w:rPr>
-        <w:t>7. Náboženstvo - ........................................ .</w:t>
+        <w:t>7. Náboženstvo -</w:t>
+      </w:r>
+      <w:r>
+        <w:rPr>
+          <w:rFonts w:ascii="Times New Roman" w:hAnsi="Times New Roman" w:cs="Times New Roman"/>
+          <w:sz w:val="24"/>
+          <w:szCs w:val="24"/>
+        </w:rPr>
+        <w:t xml:space="preserve"> polyteizmus</w:t>
+      </w:r>
+      <w:r>
+        <w:rPr>
+          <w:rFonts w:ascii="Times New Roman" w:hAnsi="Times New Roman" w:cs="Times New Roman"/>
+          <w:sz w:val="24"/>
+          <w:szCs w:val="24"/>
+        </w:rPr>
+        <w:t xml:space="preserve"> .</w:t>
       </w:r>
     </w:p>
     <w:p>
       <w:pPr>
         <w:spacing w:line="360" w:lineRule="auto"/>
-        <w:rPr>
-          <w:rFonts w:ascii="Times New Roman" w:hAnsi="Times New Roman" w:cs="Times New Roman"/>
-          <w:sz w:val="24"/>
-          <w:szCs w:val="24"/>
-        </w:rPr>
       </w:pPr>
       <w:r>
         <w:rPr>
@@ -11578,41 +11849,48 @@
           <w:sz w:val="24"/>
           <w:szCs w:val="24"/>
         </w:rPr>
-        <w:t xml:space="preserve"> – najstaršia .................., ...................</w:t>
-      </w:r>
-    </w:p>
-    <w:p>
-      <w:pPr>
-        <w:spacing w:line="360" w:lineRule="auto"/>
-        <w:rPr>
-          <w:rFonts w:ascii="Times New Roman" w:hAnsi="Times New Roman" w:cs="Times New Roman"/>
-          <w:sz w:val="24"/>
-          <w:szCs w:val="24"/>
-        </w:rPr>
-      </w:pPr>
-      <w:r>
-        <w:rPr>
-          <w:rFonts w:ascii="Times New Roman" w:hAnsi="Times New Roman" w:cs="Times New Roman"/>
-          <w:sz w:val="24"/>
-          <w:szCs w:val="24"/>
-        </w:rPr>
-        <w:t xml:space="preserve">    umenie, architektúra, vedy najmä ....................................................................................</w:t>
-      </w:r>
-    </w:p>
-    <w:p>
-      <w:pPr>
-        <w:spacing w:line="360" w:lineRule="auto"/>
-        <w:rPr>
-          <w:rFonts w:ascii="Times New Roman" w:hAnsi="Times New Roman" w:cs="Times New Roman"/>
-          <w:sz w:val="24"/>
-          <w:szCs w:val="24"/>
-        </w:rPr>
-      </w:pPr>
-    </w:p>
-    <w:p>
-      <w:pPr>
-        <w:spacing w:line="360" w:lineRule="auto"/>
-      </w:pPr>
+        <w:t xml:space="preserve"> – najstaršia</w:t>
+      </w:r>
+      <w:r>
+        <w:rPr>
+          <w:rFonts w:ascii="Times New Roman" w:hAnsi="Times New Roman" w:cs="Times New Roman"/>
+          <w:sz w:val="24"/>
+          <w:szCs w:val="24"/>
+        </w:rPr>
+        <w:t xml:space="preserve"> literatúra</w:t>
+      </w:r>
+      <w:r>
+        <w:rPr>
+          <w:rFonts w:ascii="Times New Roman" w:hAnsi="Times New Roman" w:cs="Times New Roman"/>
+          <w:sz w:val="24"/>
+          <w:szCs w:val="24"/>
+        </w:rPr>
+        <w:t xml:space="preserve">, </w:t>
+      </w:r>
+      <w:r>
+        <w:rPr>
+          <w:rFonts w:ascii="Times New Roman" w:hAnsi="Times New Roman" w:cs="Times New Roman"/>
+          <w:sz w:val="24"/>
+          <w:szCs w:val="24"/>
+        </w:rPr>
+        <w:t>výtvarné</w:t>
+      </w:r>
+      <w:r>
+        <w:rPr>
+          <w:rFonts w:ascii="Times New Roman" w:hAnsi="Times New Roman" w:cs="Times New Roman"/>
+          <w:sz w:val="24"/>
+          <w:szCs w:val="24"/>
+        </w:rPr>
+        <w:t xml:space="preserve"> umenie, architektúra,</w:t>
+      </w:r>
+      <w:r>
+        <w:rPr>
+          <w:rFonts w:ascii="Times New Roman" w:hAnsi="Times New Roman" w:cs="Times New Roman"/>
+          <w:sz w:val="24"/>
+          <w:szCs w:val="24"/>
+        </w:rPr>
+        <w:t xml:space="preserve"> vedy najmä prírodné (geometria, matematika, geometria, astronómia, medicína)</w:t>
+      </w:r>
     </w:p>
     <w:p>
       <w:pPr>
@@ -11681,13 +11959,79 @@
         </w:rPr>
         <w:t xml:space="preserve">Mezopotámia = </w:t>
       </w:r>
-      <w:r>
-        <w:rPr>
-          <w:rFonts w:ascii="Times New Roman" w:hAnsi="Times New Roman" w:cs="Times New Roman"/>
-          <w:sz w:val="24"/>
-          <w:szCs w:val="24"/>
-        </w:rPr>
-        <w:t>M...................., medzi riekami ................ a ................, dnešný štát  .............. .</w:t>
+      <w:proofErr w:type="spellStart"/>
+      <w:r>
+        <w:rPr>
+          <w:rFonts w:ascii="Times New Roman" w:hAnsi="Times New Roman" w:cs="Times New Roman"/>
+          <w:sz w:val="24"/>
+          <w:szCs w:val="24"/>
+        </w:rPr>
+        <w:t>M</w:t>
+      </w:r>
+      <w:r>
+        <w:rPr>
+          <w:rFonts w:ascii="Times New Roman" w:hAnsi="Times New Roman" w:cs="Times New Roman"/>
+          <w:sz w:val="24"/>
+          <w:szCs w:val="24"/>
+        </w:rPr>
+        <w:t>edziriečie</w:t>
+      </w:r>
+      <w:proofErr w:type="spellEnd"/>
+      <w:r>
+        <w:rPr>
+          <w:rFonts w:ascii="Times New Roman" w:hAnsi="Times New Roman" w:cs="Times New Roman"/>
+          <w:sz w:val="24"/>
+          <w:szCs w:val="24"/>
+        </w:rPr>
+        <w:t xml:space="preserve">, medzi riekami </w:t>
+      </w:r>
+      <w:r>
+        <w:rPr>
+          <w:rFonts w:ascii="Times New Roman" w:hAnsi="Times New Roman" w:cs="Times New Roman"/>
+          <w:sz w:val="24"/>
+          <w:szCs w:val="24"/>
+        </w:rPr>
+        <w:t>Eufrat</w:t>
+      </w:r>
+      <w:r>
+        <w:rPr>
+          <w:rFonts w:ascii="Times New Roman" w:hAnsi="Times New Roman" w:cs="Times New Roman"/>
+          <w:sz w:val="24"/>
+          <w:szCs w:val="24"/>
+        </w:rPr>
+        <w:t xml:space="preserve"> a </w:t>
+      </w:r>
+      <w:r>
+        <w:rPr>
+          <w:rFonts w:ascii="Times New Roman" w:hAnsi="Times New Roman" w:cs="Times New Roman"/>
+          <w:sz w:val="24"/>
+          <w:szCs w:val="24"/>
+        </w:rPr>
+        <w:t>Tigris</w:t>
+      </w:r>
+      <w:r>
+        <w:rPr>
+          <w:rFonts w:ascii="Times New Roman" w:hAnsi="Times New Roman" w:cs="Times New Roman"/>
+          <w:sz w:val="24"/>
+          <w:szCs w:val="24"/>
+        </w:rPr>
+        <w:t xml:space="preserve">, dnešný štát  </w:t>
+      </w:r>
+      <w:r>
+        <w:rPr>
+          <w:rFonts w:ascii="Times New Roman" w:hAnsi="Times New Roman" w:cs="Times New Roman"/>
+          <w:sz w:val="24"/>
+          <w:szCs w:val="24"/>
+        </w:rPr>
+        <w:t>Irak</w:t>
+      </w:r>
+      <w:r>
+        <w:rPr>
+          <w:rFonts w:ascii="Times New Roman" w:hAnsi="Times New Roman" w:cs="Times New Roman"/>
+          <w:sz w:val="24"/>
+          <w:szCs w:val="24"/>
+        </w:rPr>
+        <w:t xml:space="preserve"> .</w:t>
       </w:r>
     </w:p>
     <w:p>
@@ -11706,7 +12050,15 @@
           <w:sz w:val="24"/>
           <w:szCs w:val="24"/>
         </w:rPr>
-        <w:t xml:space="preserve">Juh osídlil historicky najstarší národ sveta ................ -  r. 3000 </w:t>
+        <w:t>Juh osídlil historicky najstarší národ sveta</w:t>
+      </w:r>
+      <w:r>
+        <w:rPr>
+          <w:rFonts w:ascii="Times New Roman" w:hAnsi="Times New Roman" w:cs="Times New Roman"/>
+          <w:sz w:val="24"/>
+          <w:szCs w:val="24"/>
+        </w:rPr>
+        <w:t xml:space="preserve"> </w:t>
       </w:r>
       <w:proofErr w:type="spellStart"/>
       <w:r>
@@ -11715,6 +12067,24 @@
           <w:sz w:val="24"/>
           <w:szCs w:val="24"/>
         </w:rPr>
+        <w:t>Súmerovia</w:t>
+      </w:r>
+      <w:proofErr w:type="spellEnd"/>
+      <w:r>
+        <w:rPr>
+          <w:rFonts w:ascii="Times New Roman" w:hAnsi="Times New Roman" w:cs="Times New Roman"/>
+          <w:sz w:val="24"/>
+          <w:szCs w:val="24"/>
+        </w:rPr>
+        <w:t xml:space="preserve"> -  r. 3000 </w:t>
+      </w:r>
+      <w:proofErr w:type="spellStart"/>
+      <w:r>
+        <w:rPr>
+          <w:rFonts w:ascii="Times New Roman" w:hAnsi="Times New Roman" w:cs="Times New Roman"/>
+          <w:sz w:val="24"/>
+          <w:szCs w:val="24"/>
+        </w:rPr>
         <w:t>pnl</w:t>
       </w:r>
       <w:proofErr w:type="spellEnd"/>
@@ -11724,7 +12094,23 @@
           <w:sz w:val="24"/>
           <w:szCs w:val="24"/>
         </w:rPr>
-        <w:t>. vytvorili prvé ................ štáty (</w:t>
+        <w:t xml:space="preserve">. vytvorili prvé </w:t>
+      </w:r>
+      <w:r>
+        <w:rPr>
+          <w:rFonts w:ascii="Times New Roman" w:hAnsi="Times New Roman" w:cs="Times New Roman"/>
+          <w:sz w:val="24"/>
+          <w:szCs w:val="24"/>
+        </w:rPr>
+        <w:t>mestské</w:t>
+      </w:r>
+      <w:r>
+        <w:rPr>
+          <w:rFonts w:ascii="Times New Roman" w:hAnsi="Times New Roman" w:cs="Times New Roman"/>
+          <w:sz w:val="24"/>
+          <w:szCs w:val="24"/>
+        </w:rPr>
+        <w:t xml:space="preserve"> štáty (</w:t>
       </w:r>
       <w:proofErr w:type="spellStart"/>
       <w:r>
@@ -11748,8 +12134,10 @@
       <w:r>
         <w:rPr>
           <w:rFonts w:ascii="Times New Roman" w:hAnsi="Times New Roman" w:cs="Times New Roman"/>
-          <w:sz w:val="24"/>
-          <w:szCs w:val="24"/>
+          <w:b/>
+          <w:sz w:val="24"/>
+          <w:szCs w:val="24"/>
+          <w:u w:val="single"/>
         </w:rPr>
         <w:t>Uruk</w:t>
       </w:r>
@@ -11796,7 +12184,73 @@
           <w:sz w:val="24"/>
           <w:szCs w:val="24"/>
         </w:rPr>
-        <w:t xml:space="preserve">, Eridu, ...........................) a ................. písmo (najstaršie literárne dielo Epos o ............................ . Tieto štáty zjednotila  </w:t>
+        <w:t>, Eridu,</w:t>
+      </w:r>
+      <w:r>
+        <w:rPr>
+          <w:rFonts w:ascii="Times New Roman" w:hAnsi="Times New Roman" w:cs="Times New Roman"/>
+          <w:sz w:val="24"/>
+          <w:szCs w:val="24"/>
+        </w:rPr>
+        <w:t xml:space="preserve"> </w:t>
+      </w:r>
+      <w:proofErr w:type="spellStart"/>
+      <w:r>
+        <w:rPr>
+          <w:rFonts w:ascii="Times New Roman" w:hAnsi="Times New Roman" w:cs="Times New Roman"/>
+          <w:sz w:val="24"/>
+          <w:szCs w:val="24"/>
+        </w:rPr>
+        <w:t>Babilon</w:t>
+      </w:r>
+      <w:proofErr w:type="spellEnd"/>
+      <w:r>
+        <w:rPr>
+          <w:rFonts w:ascii="Times New Roman" w:hAnsi="Times New Roman" w:cs="Times New Roman"/>
+          <w:sz w:val="24"/>
+          <w:szCs w:val="24"/>
+        </w:rPr>
+        <w:t xml:space="preserve">) </w:t>
+      </w:r>
+      <w:r>
+        <w:rPr>
+          <w:rFonts w:ascii="Times New Roman" w:hAnsi="Times New Roman" w:cs="Times New Roman"/>
+          <w:sz w:val="24"/>
+          <w:szCs w:val="24"/>
+        </w:rPr>
+        <w:t>a </w:t>
+      </w:r>
+      <w:r>
+        <w:rPr>
+          <w:rFonts w:ascii="Times New Roman" w:hAnsi="Times New Roman" w:cs="Times New Roman"/>
+          <w:sz w:val="24"/>
+          <w:szCs w:val="24"/>
+        </w:rPr>
+        <w:t>klinové</w:t>
+      </w:r>
+      <w:r>
+        <w:rPr>
+          <w:rFonts w:ascii="Times New Roman" w:hAnsi="Times New Roman" w:cs="Times New Roman"/>
+          <w:sz w:val="24"/>
+          <w:szCs w:val="24"/>
+        </w:rPr>
+        <w:t xml:space="preserve"> písmo (najstaršie literárne dielo Epos o </w:t>
+      </w:r>
+      <w:r>
+        <w:rPr>
+          <w:rFonts w:ascii="Times New Roman" w:hAnsi="Times New Roman" w:cs="Times New Roman"/>
+          <w:sz w:val="24"/>
+          <w:szCs w:val="24"/>
+        </w:rPr>
+        <w:t>Gilgamešovi</w:t>
+      </w:r>
+      <w:r>
+        <w:rPr>
+          <w:rFonts w:ascii="Times New Roman" w:hAnsi="Times New Roman" w:cs="Times New Roman"/>
+          <w:sz w:val="24"/>
+          <w:szCs w:val="24"/>
+        </w:rPr>
+        <w:t xml:space="preserve">. Tieto štáty zjednotila  </w:t>
       </w:r>
       <w:proofErr w:type="spellStart"/>
       <w:r>
@@ -11894,7 +12348,15 @@
           <w:sz w:val="24"/>
           <w:szCs w:val="24"/>
         </w:rPr>
-        <w:t xml:space="preserve"> (18.st.pnl.) vytvoril zákonník (zásada Oko za oko, ........................................) </w:t>
+        <w:t xml:space="preserve"> (18.st.pnl.) vytvoril zákonník (zásada Oko za oko, </w:t>
+      </w:r>
+      <w:r>
+        <w:rPr>
+          <w:rFonts w:ascii="Times New Roman" w:hAnsi="Times New Roman" w:cs="Times New Roman"/>
+          <w:sz w:val="24"/>
+          <w:szCs w:val="24"/>
+        </w:rPr>
+        <w:t>zub za zub)</w:t>
       </w:r>
     </w:p>
     <w:p>
@@ -12042,7 +12504,15 @@
           <w:sz w:val="24"/>
           <w:szCs w:val="24"/>
         </w:rPr>
-        <w:t xml:space="preserve"> brána, </w:t>
+        <w:t xml:space="preserve"> brán</w:t>
+      </w:r>
+      <w:r>
+        <w:rPr>
+          <w:rFonts w:ascii="Times New Roman" w:hAnsi="Times New Roman" w:cs="Times New Roman"/>
+          <w:sz w:val="24"/>
+          <w:szCs w:val="24"/>
+        </w:rPr>
+        <w:t xml:space="preserve">a, </w:t>
       </w:r>
       <w:proofErr w:type="spellStart"/>
       <w:r>
@@ -12060,7 +12530,41 @@
           <w:sz w:val="24"/>
           <w:szCs w:val="24"/>
         </w:rPr>
-        <w:t xml:space="preserve"> (stupňovitá veža s .......................... = „.............................................“, kráľovský palác s </w:t>
+        <w:t xml:space="preserve"> (stupňovitá veža s chrámom</w:t>
+      </w:r>
+      <w:r>
+        <w:rPr>
+          <w:rFonts w:ascii="Times New Roman" w:hAnsi="Times New Roman" w:cs="Times New Roman"/>
+          <w:sz w:val="24"/>
+          <w:szCs w:val="24"/>
+        </w:rPr>
+        <w:t xml:space="preserve"> = „</w:t>
+      </w:r>
+      <w:proofErr w:type="spellStart"/>
+      <w:r>
+        <w:rPr>
+          <w:rFonts w:ascii="Times New Roman" w:hAnsi="Times New Roman" w:cs="Times New Roman"/>
+          <w:sz w:val="24"/>
+          <w:szCs w:val="24"/>
+        </w:rPr>
+        <w:t>Babylínska</w:t>
+      </w:r>
+      <w:proofErr w:type="spellEnd"/>
+      <w:r>
+        <w:rPr>
+          <w:rFonts w:ascii="Times New Roman" w:hAnsi="Times New Roman" w:cs="Times New Roman"/>
+          <w:sz w:val="24"/>
+          <w:szCs w:val="24"/>
+        </w:rPr>
+        <w:t xml:space="preserve"> veža</w:t>
+      </w:r>
+      <w:r>
+        <w:rPr>
+          <w:rFonts w:ascii="Times New Roman" w:hAnsi="Times New Roman" w:cs="Times New Roman"/>
+          <w:sz w:val="24"/>
+          <w:szCs w:val="24"/>
+        </w:rPr>
+        <w:t>“, kráľovský palác s </w:t>
       </w:r>
       <w:r>
         <w:rPr>
@@ -12069,7 +12573,36 @@
           <w:sz w:val="24"/>
           <w:szCs w:val="24"/>
         </w:rPr>
-        <w:t>visutými záhradami kráľovnej .......................- jeden zo .....................................................</w:t>
+        <w:t>visutými záhradami kr</w:t>
+      </w:r>
+      <w:r>
+        <w:rPr>
+          <w:rFonts w:ascii="Times New Roman" w:hAnsi="Times New Roman" w:cs="Times New Roman"/>
+          <w:b/>
+          <w:sz w:val="24"/>
+          <w:szCs w:val="24"/>
+        </w:rPr>
+        <w:t xml:space="preserve">áľovnej </w:t>
+      </w:r>
+      <w:proofErr w:type="spellStart"/>
+      <w:r>
+        <w:rPr>
+          <w:rFonts w:ascii="Times New Roman" w:hAnsi="Times New Roman" w:cs="Times New Roman"/>
+          <w:b/>
+          <w:sz w:val="24"/>
+          <w:szCs w:val="24"/>
+        </w:rPr>
+        <w:t>Semiramis</w:t>
+      </w:r>
+      <w:proofErr w:type="spellEnd"/>
+      <w:r>
+        <w:rPr>
+          <w:rFonts w:ascii="Times New Roman" w:hAnsi="Times New Roman" w:cs="Times New Roman"/>
+          <w:b/>
+          <w:sz w:val="24"/>
+          <w:szCs w:val="24"/>
+        </w:rPr>
+        <w:t xml:space="preserve"> - jeden zo 7 divov sveta</w:t>
       </w:r>
       <w:r>
         <w:rPr>
@@ -12209,7 +12742,39 @@
           <w:sz w:val="24"/>
           <w:szCs w:val="24"/>
         </w:rPr>
-        <w:t xml:space="preserve">– ............................. písmo (zapisovalo sa na ..................... tabuľky) od </w:t>
+        <w:t xml:space="preserve">– </w:t>
+      </w:r>
+      <w:r>
+        <w:rPr>
+          <w:rFonts w:ascii="Times New Roman" w:hAnsi="Times New Roman" w:cs="Times New Roman"/>
+          <w:sz w:val="24"/>
+          <w:szCs w:val="24"/>
+        </w:rPr>
+        <w:t>klinové</w:t>
+      </w:r>
+      <w:r>
+        <w:rPr>
+          <w:rFonts w:ascii="Times New Roman" w:hAnsi="Times New Roman" w:cs="Times New Roman"/>
+          <w:sz w:val="24"/>
+          <w:szCs w:val="24"/>
+        </w:rPr>
+        <w:t xml:space="preserve"> písmo (zapisovalo sa na </w:t>
+      </w:r>
+      <w:r>
+        <w:rPr>
+          <w:rFonts w:ascii="Times New Roman" w:hAnsi="Times New Roman" w:cs="Times New Roman"/>
+          <w:sz w:val="24"/>
+          <w:szCs w:val="24"/>
+        </w:rPr>
+        <w:t>hlinové</w:t>
+      </w:r>
+      <w:r>
+        <w:rPr>
+          <w:rFonts w:ascii="Times New Roman" w:hAnsi="Times New Roman" w:cs="Times New Roman"/>
+          <w:sz w:val="24"/>
+          <w:szCs w:val="24"/>
+        </w:rPr>
+        <w:t xml:space="preserve"> tabuľky) od </w:t>
       </w:r>
       <w:proofErr w:type="spellStart"/>
       <w:r>
@@ -12227,7 +12792,23 @@
           <w:sz w:val="24"/>
           <w:szCs w:val="24"/>
         </w:rPr>
-        <w:t xml:space="preserve"> ho prevzali aj ďalšie národy na území Mezopotámie, hrnčiarsky kruh, astronómia (kalendár), matematika (60-tková sústava), architektúra - stavby z ............... (nemali drevo ani kameň) </w:t>
+        <w:t xml:space="preserve"> ho prevzali aj ďalšie národy na území Mezopotámie, hrnčiarsky kruh, astronómia (kalendár), matematika (60-tková sústava), arch</w:t>
+      </w:r>
+      <w:r>
+        <w:rPr>
+          <w:rFonts w:ascii="Times New Roman" w:hAnsi="Times New Roman" w:cs="Times New Roman"/>
+          <w:sz w:val="24"/>
+          <w:szCs w:val="24"/>
+        </w:rPr>
+        <w:t>itektúra - stavby z hliny</w:t>
+      </w:r>
+      <w:r>
+        <w:rPr>
+          <w:rFonts w:ascii="Times New Roman" w:hAnsi="Times New Roman" w:cs="Times New Roman"/>
+          <w:sz w:val="24"/>
+          <w:szCs w:val="24"/>
+        </w:rPr>
+        <w:t xml:space="preserve"> (nemali drevo ani kameň) </w:t>
       </w:r>
     </w:p>
     <w:p>
@@ -12274,7 +12855,7 @@
           <w:sz w:val="24"/>
           <w:szCs w:val="24"/>
         </w:rPr>
-        <w:t xml:space="preserve">pri rieke ......... sa rozkladal ................. a ............... Egypt, r. 3000 </w:t>
+        <w:t xml:space="preserve">pri rieke </w:t>
       </w:r>
       <w:proofErr w:type="spellStart"/>
       <w:r>
@@ -12283,6 +12864,48 @@
           <w:sz w:val="24"/>
           <w:szCs w:val="24"/>
         </w:rPr>
+        <w:t>Nýl</w:t>
+      </w:r>
+      <w:proofErr w:type="spellEnd"/>
+      <w:r>
+        <w:rPr>
+          <w:rFonts w:ascii="Times New Roman" w:hAnsi="Times New Roman" w:cs="Times New Roman"/>
+          <w:sz w:val="24"/>
+          <w:szCs w:val="24"/>
+        </w:rPr>
+        <w:t xml:space="preserve"> sa rozkladal horný</w:t>
+      </w:r>
+      <w:r>
+        <w:rPr>
+          <w:rFonts w:ascii="Times New Roman" w:hAnsi="Times New Roman" w:cs="Times New Roman"/>
+          <w:sz w:val="24"/>
+          <w:szCs w:val="24"/>
+        </w:rPr>
+        <w:t xml:space="preserve"> a </w:t>
+      </w:r>
+      <w:r>
+        <w:rPr>
+          <w:rFonts w:ascii="Times New Roman" w:hAnsi="Times New Roman" w:cs="Times New Roman"/>
+          <w:sz w:val="24"/>
+          <w:szCs w:val="24"/>
+        </w:rPr>
+        <w:t>dolný</w:t>
+      </w:r>
+      <w:r>
+        <w:rPr>
+          <w:rFonts w:ascii="Times New Roman" w:hAnsi="Times New Roman" w:cs="Times New Roman"/>
+          <w:sz w:val="24"/>
+          <w:szCs w:val="24"/>
+        </w:rPr>
+        <w:t xml:space="preserve"> Egypt, r. 3000 </w:t>
+      </w:r>
+      <w:proofErr w:type="spellStart"/>
+      <w:r>
+        <w:rPr>
+          <w:rFonts w:ascii="Times New Roman" w:hAnsi="Times New Roman" w:cs="Times New Roman"/>
+          <w:sz w:val="24"/>
+          <w:szCs w:val="24"/>
+        </w:rPr>
         <w:t>pnl</w:t>
       </w:r>
       <w:proofErr w:type="spellEnd"/>
@@ -12292,7 +12915,39 @@
           <w:sz w:val="24"/>
           <w:szCs w:val="24"/>
         </w:rPr>
-        <w:t xml:space="preserve">. obe časti spojil .........................  </w:t>
+        <w:t xml:space="preserve">. obe časti </w:t>
+      </w:r>
+      <w:r>
+        <w:rPr>
+          <w:rFonts w:ascii="Times New Roman" w:hAnsi="Times New Roman" w:cs="Times New Roman"/>
+          <w:sz w:val="24"/>
+          <w:szCs w:val="24"/>
+        </w:rPr>
+        <w:t>spojil</w:t>
+      </w:r>
+      <w:r>
+        <w:rPr>
+          <w:rFonts w:ascii="Times New Roman" w:hAnsi="Times New Roman" w:cs="Times New Roman"/>
+          <w:sz w:val="24"/>
+          <w:szCs w:val="24"/>
+        </w:rPr>
+        <w:t xml:space="preserve"> </w:t>
+      </w:r>
+      <w:r>
+        <w:rPr>
+          <w:rFonts w:ascii="Times New Roman" w:hAnsi="Times New Roman" w:cs="Times New Roman"/>
+          <w:sz w:val="24"/>
+          <w:szCs w:val="24"/>
+        </w:rPr>
+        <w:t>prvý faraón</w:t>
+      </w:r>
+      <w:r>
+        <w:rPr>
+          <w:rFonts w:ascii="Times New Roman" w:hAnsi="Times New Roman" w:cs="Times New Roman"/>
+          <w:sz w:val="24"/>
+          <w:szCs w:val="24"/>
+        </w:rPr>
+        <w:t xml:space="preserve"> </w:t>
       </w:r>
       <w:proofErr w:type="spellStart"/>
       <w:r>
@@ -12310,7 +12965,23 @@
           <w:sz w:val="24"/>
           <w:szCs w:val="24"/>
         </w:rPr>
-        <w:t xml:space="preserve"> – prvý ...................... štát na svete </w:t>
+        <w:t xml:space="preserve"> – prvý </w:t>
+      </w:r>
+      <w:r>
+        <w:rPr>
+          <w:rFonts w:ascii="Times New Roman" w:hAnsi="Times New Roman" w:cs="Times New Roman"/>
+          <w:sz w:val="24"/>
+          <w:szCs w:val="24"/>
+        </w:rPr>
+        <w:t>teritoriálny</w:t>
+      </w:r>
+      <w:r>
+        <w:rPr>
+          <w:rFonts w:ascii="Times New Roman" w:hAnsi="Times New Roman" w:cs="Times New Roman"/>
+          <w:sz w:val="24"/>
+          <w:szCs w:val="24"/>
+        </w:rPr>
+        <w:t xml:space="preserve"> štát na svete </w:t>
       </w:r>
     </w:p>
     <w:p>
@@ -12329,7 +13000,6 @@
           <w:sz w:val="24"/>
           <w:szCs w:val="24"/>
         </w:rPr>
-        <w:lastRenderedPageBreak/>
         <w:t xml:space="preserve">Obdobia: </w:t>
       </w:r>
       <w:r>
@@ -12347,8 +13017,18 @@
           <w:sz w:val="24"/>
           <w:szCs w:val="24"/>
         </w:rPr>
-        <w:t>v ..................</w:t>
-      </w:r>
+        <w:t xml:space="preserve">v </w:t>
+      </w:r>
+      <w:proofErr w:type="spellStart"/>
+      <w:r>
+        <w:rPr>
+          <w:rFonts w:ascii="Times New Roman" w:hAnsi="Times New Roman" w:cs="Times New Roman"/>
+          <w:sz w:val="24"/>
+          <w:szCs w:val="24"/>
+        </w:rPr>
+        <w:t>Gýze</w:t>
+      </w:r>
+      <w:proofErr w:type="spellEnd"/>
       <w:r>
         <w:rPr>
           <w:rFonts w:ascii="Times New Roman" w:hAnsi="Times New Roman" w:cs="Times New Roman"/>
@@ -12364,7 +13044,57 @@
           <w:sz w:val="24"/>
           <w:szCs w:val="24"/>
         </w:rPr>
-        <w:t xml:space="preserve"> najvyššia ........................, patria medzi 7 divov sveta, je to naj............., ale jediný zachovaný div sveta. Pri pyramídach sa nachádza socha ................). </w:t>
+        <w:t xml:space="preserve"> najvyššia </w:t>
+      </w:r>
+      <w:proofErr w:type="spellStart"/>
+      <w:r>
+        <w:rPr>
+          <w:rFonts w:ascii="Times New Roman" w:hAnsi="Times New Roman" w:cs="Times New Roman"/>
+          <w:sz w:val="24"/>
+          <w:szCs w:val="24"/>
+        </w:rPr>
+        <w:t>Cheopsova</w:t>
+      </w:r>
+      <w:proofErr w:type="spellEnd"/>
+      <w:r>
+        <w:rPr>
+          <w:rFonts w:ascii="Times New Roman" w:hAnsi="Times New Roman" w:cs="Times New Roman"/>
+          <w:sz w:val="24"/>
+          <w:szCs w:val="24"/>
+        </w:rPr>
+        <w:t>, patria m</w:t>
+      </w:r>
+      <w:r>
+        <w:rPr>
+          <w:rFonts w:ascii="Times New Roman" w:hAnsi="Times New Roman" w:cs="Times New Roman"/>
+          <w:sz w:val="24"/>
+          <w:szCs w:val="24"/>
+        </w:rPr>
+        <w:t>edzi 7 divov sveta, je to najstarší</w:t>
+      </w:r>
+      <w:r>
+        <w:rPr>
+          <w:rFonts w:ascii="Times New Roman" w:hAnsi="Times New Roman" w:cs="Times New Roman"/>
+          <w:sz w:val="24"/>
+          <w:szCs w:val="24"/>
+        </w:rPr>
+        <w:t xml:space="preserve">, ale jediný zachovaný div sveta. Pri pyramídach sa nachádza socha </w:t>
+      </w:r>
+      <w:r>
+        <w:rPr>
+          <w:rFonts w:ascii="Times New Roman" w:hAnsi="Times New Roman" w:cs="Times New Roman"/>
+          <w:sz w:val="24"/>
+          <w:szCs w:val="24"/>
+        </w:rPr>
+        <w:t>Sfinga</w:t>
+      </w:r>
+      <w:r>
+        <w:rPr>
+          <w:rFonts w:ascii="Times New Roman" w:hAnsi="Times New Roman" w:cs="Times New Roman"/>
+          <w:sz w:val="24"/>
+          <w:szCs w:val="24"/>
+        </w:rPr>
+        <w:t xml:space="preserve">). </w:t>
       </w:r>
       <w:r>
         <w:rPr>
@@ -12417,7 +13147,33 @@
           <w:sz w:val="24"/>
           <w:szCs w:val="24"/>
         </w:rPr>
-        <w:t xml:space="preserve"> (slávna busta), ............................. (jediná nevylúpená hrobka v Údolí kráľov). </w:t>
+        <w:t xml:space="preserve"> (slávna busta), </w:t>
+      </w:r>
+      <w:proofErr w:type="spellStart"/>
+      <w:r>
+        <w:rPr>
+          <w:rFonts w:ascii="Times New Roman" w:hAnsi="Times New Roman" w:cs="Times New Roman"/>
+          <w:sz w:val="24"/>
+          <w:szCs w:val="24"/>
+        </w:rPr>
+        <w:t>Tutanchámonovo</w:t>
+      </w:r>
+      <w:proofErr w:type="spellEnd"/>
+      <w:r>
+        <w:rPr>
+          <w:rFonts w:ascii="Times New Roman" w:hAnsi="Times New Roman" w:cs="Times New Roman"/>
+          <w:sz w:val="24"/>
+          <w:szCs w:val="24"/>
+        </w:rPr>
+        <w:t xml:space="preserve"> údolie kráľov</w:t>
+      </w:r>
+      <w:r>
+        <w:rPr>
+          <w:rFonts w:ascii="Times New Roman" w:hAnsi="Times New Roman" w:cs="Times New Roman"/>
+          <w:sz w:val="24"/>
+          <w:szCs w:val="24"/>
+        </w:rPr>
+        <w:t xml:space="preserve"> (jediná nevylúpená hrobka v Údolí kráľov). </w:t>
       </w:r>
     </w:p>
     <w:p>
@@ -12436,6 +13192,7 @@
           <w:sz w:val="24"/>
           <w:szCs w:val="24"/>
         </w:rPr>
+        <w:lastRenderedPageBreak/>
         <w:t xml:space="preserve">V  6. stor. </w:t>
       </w:r>
       <w:proofErr w:type="spellStart"/>
@@ -12454,7 +13211,23 @@
           <w:sz w:val="24"/>
           <w:szCs w:val="24"/>
         </w:rPr>
-        <w:t>. aj Egypt dobyli  ................... .</w:t>
+        <w:t xml:space="preserve">. aj Egypt dobyli  </w:t>
+      </w:r>
+      <w:r>
+        <w:rPr>
+          <w:rFonts w:ascii="Times New Roman" w:hAnsi="Times New Roman" w:cs="Times New Roman"/>
+          <w:sz w:val="24"/>
+          <w:szCs w:val="24"/>
+        </w:rPr>
+        <w:t>Peržania</w:t>
+      </w:r>
+      <w:r>
+        <w:rPr>
+          <w:rFonts w:ascii="Times New Roman" w:hAnsi="Times New Roman" w:cs="Times New Roman"/>
+          <w:sz w:val="24"/>
+          <w:szCs w:val="24"/>
+        </w:rPr>
+        <w:t xml:space="preserve"> .</w:t>
       </w:r>
     </w:p>
     <w:p>
@@ -12494,7 +13267,23 @@
           <w:sz w:val="24"/>
           <w:szCs w:val="24"/>
         </w:rPr>
-        <w:t xml:space="preserve">– ................................  písmo - posvätné písmo ryté do kameňa. Rozlúštil ho v 19. st. </w:t>
+        <w:t>–</w:t>
+      </w:r>
+      <w:r>
+        <w:rPr>
+          <w:rFonts w:ascii="Times New Roman" w:hAnsi="Times New Roman" w:cs="Times New Roman"/>
+          <w:sz w:val="24"/>
+          <w:szCs w:val="24"/>
+        </w:rPr>
+        <w:t xml:space="preserve"> hieroglyfické p</w:t>
+      </w:r>
+      <w:r>
+        <w:rPr>
+          <w:rFonts w:ascii="Times New Roman" w:hAnsi="Times New Roman" w:cs="Times New Roman"/>
+          <w:sz w:val="24"/>
+          <w:szCs w:val="24"/>
+        </w:rPr>
+        <w:t xml:space="preserve">ísmo - posvätné písmo ryté do kameňa. Rozlúštil ho v 19. st. </w:t>
       </w:r>
       <w:proofErr w:type="spellStart"/>
       <w:r>
@@ -12549,7 +13338,99 @@
           <w:sz w:val="24"/>
           <w:szCs w:val="24"/>
         </w:rPr>
-        <w:t xml:space="preserve">  na základe ....................... dosky, ktorú našiel .......................... vojak v Egypte.  Jednoduchšie písma  sa zapisovali na  p.......................... z............... . Rozvíjali najmä prírodné vedy (lekárstvo - mumifikácia, geometria, desiatková  a 60-tková sústava),  architektúra - stavby z .................... .    </w:t>
+        <w:t xml:space="preserve">  na základe </w:t>
+      </w:r>
+      <w:proofErr w:type="spellStart"/>
+      <w:r>
+        <w:rPr>
+          <w:rFonts w:ascii="Times New Roman" w:hAnsi="Times New Roman" w:cs="Times New Roman"/>
+          <w:sz w:val="24"/>
+          <w:szCs w:val="24"/>
+        </w:rPr>
+        <w:t>Ros</w:t>
+      </w:r>
+      <w:r>
+        <w:rPr>
+          <w:rFonts w:ascii="Times New Roman" w:hAnsi="Times New Roman" w:cs="Times New Roman"/>
+          <w:sz w:val="24"/>
+          <w:szCs w:val="24"/>
+        </w:rPr>
+        <w:t>etskej</w:t>
+      </w:r>
+      <w:proofErr w:type="spellEnd"/>
+      <w:r>
+        <w:rPr>
+          <w:rFonts w:ascii="Times New Roman" w:hAnsi="Times New Roman" w:cs="Times New Roman"/>
+          <w:sz w:val="24"/>
+          <w:szCs w:val="24"/>
+        </w:rPr>
+        <w:t xml:space="preserve"> dosky, ktorú našiel </w:t>
+      </w:r>
+      <w:proofErr w:type="spellStart"/>
+      <w:r>
+        <w:rPr>
+          <w:rFonts w:ascii="Times New Roman" w:hAnsi="Times New Roman" w:cs="Times New Roman"/>
+          <w:sz w:val="24"/>
+          <w:szCs w:val="24"/>
+        </w:rPr>
+        <w:t>Napoleónsky</w:t>
+      </w:r>
+      <w:proofErr w:type="spellEnd"/>
+      <w:r>
+        <w:rPr>
+          <w:rFonts w:ascii="Times New Roman" w:hAnsi="Times New Roman" w:cs="Times New Roman"/>
+          <w:sz w:val="24"/>
+          <w:szCs w:val="24"/>
+        </w:rPr>
+        <w:t xml:space="preserve"> vojak v Egypte.  Jednoduchšie písma  sa zapisovali na  p</w:t>
+      </w:r>
+      <w:r>
+        <w:rPr>
+          <w:rFonts w:ascii="Times New Roman" w:hAnsi="Times New Roman" w:cs="Times New Roman"/>
+          <w:sz w:val="24"/>
+          <w:szCs w:val="24"/>
+        </w:rPr>
+        <w:t xml:space="preserve">apyrusové </w:t>
+      </w:r>
+      <w:r>
+        <w:rPr>
+          <w:rFonts w:ascii="Times New Roman" w:hAnsi="Times New Roman" w:cs="Times New Roman"/>
+          <w:sz w:val="24"/>
+          <w:szCs w:val="24"/>
+        </w:rPr>
+        <w:t xml:space="preserve"> z</w:t>
+      </w:r>
+      <w:r>
+        <w:rPr>
+          <w:rFonts w:ascii="Times New Roman" w:hAnsi="Times New Roman" w:cs="Times New Roman"/>
+          <w:sz w:val="24"/>
+          <w:szCs w:val="24"/>
+        </w:rPr>
+        <w:t>vitky</w:t>
+      </w:r>
+      <w:r>
+        <w:rPr>
+          <w:rFonts w:ascii="Times New Roman" w:hAnsi="Times New Roman" w:cs="Times New Roman"/>
+          <w:sz w:val="24"/>
+          <w:szCs w:val="24"/>
+        </w:rPr>
+        <w:t xml:space="preserve"> . Rozvíjali najmä prírodné vedy (lekárstvo - mumifikácia, geometria, desiatková  a 60-tková sústava),  architektúra - stavby z </w:t>
+      </w:r>
+      <w:r>
+        <w:rPr>
+          <w:rFonts w:ascii="Times New Roman" w:hAnsi="Times New Roman" w:cs="Times New Roman"/>
+          <w:sz w:val="24"/>
+          <w:szCs w:val="24"/>
+        </w:rPr>
+        <w:t>kameňa</w:t>
+      </w:r>
+      <w:r>
+        <w:rPr>
+          <w:rFonts w:ascii="Times New Roman" w:hAnsi="Times New Roman" w:cs="Times New Roman"/>
+          <w:sz w:val="24"/>
+          <w:szCs w:val="24"/>
+        </w:rPr>
+        <w:t xml:space="preserve">.    </w:t>
       </w:r>
     </w:p>
     <w:p>
@@ -12595,7 +13476,23 @@
           <w:sz w:val="24"/>
           <w:szCs w:val="24"/>
         </w:rPr>
-        <w:t xml:space="preserve">. štát .........................) – mestské štáty </w:t>
+        <w:t xml:space="preserve">. štát </w:t>
+      </w:r>
+      <w:r>
+        <w:rPr>
+          <w:rFonts w:ascii="Times New Roman" w:hAnsi="Times New Roman" w:cs="Times New Roman"/>
+          <w:sz w:val="24"/>
+          <w:szCs w:val="24"/>
+        </w:rPr>
+        <w:t>Pakistan</w:t>
+      </w:r>
+      <w:r>
+        <w:rPr>
+          <w:rFonts w:ascii="Times New Roman" w:hAnsi="Times New Roman" w:cs="Times New Roman"/>
+          <w:sz w:val="24"/>
+          <w:szCs w:val="24"/>
+        </w:rPr>
+        <w:t xml:space="preserve">) – mestské štáty </w:t>
       </w:r>
       <w:proofErr w:type="spellStart"/>
       <w:r>
@@ -12650,7 +13547,23 @@
           <w:sz w:val="24"/>
           <w:szCs w:val="24"/>
         </w:rPr>
-        <w:t>Po príchode Árijcov sa začala spoločnosť členiť  na prísne uzavreté skupiny  ................... .</w:t>
+        <w:t>Po príchode Árijcov sa začala spoločnosť člen</w:t>
+      </w:r>
+      <w:r>
+        <w:rPr>
+          <w:rFonts w:ascii="Times New Roman" w:hAnsi="Times New Roman" w:cs="Times New Roman"/>
+          <w:sz w:val="24"/>
+          <w:szCs w:val="24"/>
+        </w:rPr>
+        <w:t>iť  na prísne uzavreté skupiny - kasty</w:t>
+      </w:r>
+      <w:r>
+        <w:rPr>
+          <w:rFonts w:ascii="Times New Roman" w:hAnsi="Times New Roman" w:cs="Times New Roman"/>
+          <w:sz w:val="24"/>
+          <w:szCs w:val="24"/>
+        </w:rPr>
+        <w:t>.</w:t>
       </w:r>
     </w:p>
     <w:p>
@@ -12696,7 +13609,7 @@
           <w:sz w:val="24"/>
           <w:szCs w:val="24"/>
         </w:rPr>
-        <w:t>..........................</w:t>
+        <w:t>Budhizmus</w:t>
       </w:r>
       <w:r>
         <w:rPr>
@@ -12734,8 +13647,92 @@
           <w:sz w:val="24"/>
           <w:szCs w:val="24"/>
         </w:rPr>
-        <w:t xml:space="preserve"> – tzv. arabské číslice majú pôvod v st. Indii (obsahujú aj ........) , literatúra – .............., najstaršie rozprávky zo zbierky   ....................  a jedna noc</w:t>
-      </w:r>
+        <w:t xml:space="preserve"> – tzv. arabské číslice majú pôv</w:t>
+      </w:r>
+      <w:r>
+        <w:rPr>
+          <w:rFonts w:ascii="Times New Roman" w:hAnsi="Times New Roman" w:cs="Times New Roman"/>
+          <w:sz w:val="24"/>
+          <w:szCs w:val="24"/>
+        </w:rPr>
+        <w:t>od v st. Indii (obsahujú aj 0</w:t>
+      </w:r>
+      <w:r>
+        <w:rPr>
+          <w:rFonts w:ascii="Times New Roman" w:hAnsi="Times New Roman" w:cs="Times New Roman"/>
+          <w:sz w:val="24"/>
+          <w:szCs w:val="24"/>
+        </w:rPr>
+        <w:t xml:space="preserve">) , literatúra – </w:t>
+      </w:r>
+      <w:r>
+        <w:rPr>
+          <w:rFonts w:ascii="Times New Roman" w:hAnsi="Times New Roman" w:cs="Times New Roman"/>
+          <w:sz w:val="24"/>
+          <w:szCs w:val="24"/>
+        </w:rPr>
+        <w:t>eposy,</w:t>
+      </w:r>
+      <w:r>
+        <w:rPr>
+          <w:rFonts w:ascii="Times New Roman" w:hAnsi="Times New Roman" w:cs="Times New Roman"/>
+          <w:sz w:val="24"/>
+          <w:szCs w:val="24"/>
+        </w:rPr>
+        <w:t xml:space="preserve"> najstaršie rozprávky z</w:t>
+      </w:r>
+      <w:r>
+        <w:rPr>
+          <w:rFonts w:ascii="Times New Roman" w:hAnsi="Times New Roman" w:cs="Times New Roman"/>
+          <w:sz w:val="24"/>
+          <w:szCs w:val="24"/>
+        </w:rPr>
+        <w:t>o zbierky   tisíc</w:t>
+      </w:r>
+      <w:r>
+        <w:rPr>
+          <w:rFonts w:ascii="Times New Roman" w:hAnsi="Times New Roman" w:cs="Times New Roman"/>
+          <w:sz w:val="24"/>
+          <w:szCs w:val="24"/>
+        </w:rPr>
+        <w:t xml:space="preserve">  a jedna noc</w:t>
+      </w:r>
+      <w:r>
+        <w:rPr>
+          <w:rFonts w:ascii="Times New Roman" w:hAnsi="Times New Roman" w:cs="Times New Roman"/>
+          <w:sz w:val="24"/>
+          <w:szCs w:val="24"/>
+        </w:rPr>
+        <w:t xml:space="preserve"> -&gt; </w:t>
+      </w:r>
+      <w:proofErr w:type="spellStart"/>
+      <w:r>
+        <w:rPr>
+          <w:rFonts w:ascii="Times New Roman" w:hAnsi="Times New Roman" w:cs="Times New Roman"/>
+          <w:sz w:val="24"/>
+          <w:szCs w:val="24"/>
+        </w:rPr>
+        <w:t>aladin</w:t>
+      </w:r>
+      <w:proofErr w:type="spellEnd"/>
+      <w:r>
+        <w:rPr>
+          <w:rFonts w:ascii="Times New Roman" w:hAnsi="Times New Roman" w:cs="Times New Roman"/>
+          <w:sz w:val="24"/>
+          <w:szCs w:val="24"/>
+        </w:rPr>
+        <w:t xml:space="preserve">, </w:t>
+      </w:r>
+      <w:proofErr w:type="spellStart"/>
+      <w:r>
+        <w:rPr>
+          <w:rFonts w:ascii="Times New Roman" w:hAnsi="Times New Roman" w:cs="Times New Roman"/>
+          <w:sz w:val="24"/>
+          <w:szCs w:val="24"/>
+        </w:rPr>
+        <w:t>šeherezáda</w:t>
+      </w:r>
+      <w:proofErr w:type="spellEnd"/>
     </w:p>
     <w:p>
       <w:pPr>
@@ -12773,7 +13770,23 @@
           <w:sz w:val="24"/>
           <w:szCs w:val="24"/>
         </w:rPr>
-        <w:t xml:space="preserve"> – najstaršie osídlenie v povodí rieky ......................, 1. jednotný štát až v 3. stor. </w:t>
+        <w:t xml:space="preserve"> – najstaršie osídlenie v povodí rieky </w:t>
+      </w:r>
+      <w:r>
+        <w:rPr>
+          <w:rFonts w:ascii="Times New Roman" w:hAnsi="Times New Roman" w:cs="Times New Roman"/>
+          <w:sz w:val="24"/>
+          <w:szCs w:val="24"/>
+        </w:rPr>
+        <w:t>Chuang-che (žltá rieka),</w:t>
+      </w:r>
+      <w:r>
+        <w:rPr>
+          <w:rFonts w:ascii="Times New Roman" w:hAnsi="Times New Roman" w:cs="Times New Roman"/>
+          <w:sz w:val="24"/>
+          <w:szCs w:val="24"/>
+        </w:rPr>
+        <w:t xml:space="preserve"> 1. jednotný štát až v 3. stor. </w:t>
       </w:r>
       <w:proofErr w:type="spellStart"/>
       <w:r>
@@ -12827,7 +13840,31 @@
           <w:sz w:val="24"/>
           <w:szCs w:val="24"/>
         </w:rPr>
-        <w:t>-ti (začal stavať .......................... a nechal si v meste Si-</w:t>
+        <w:t>-ti (začal s</w:t>
+      </w:r>
+      <w:r>
+        <w:rPr>
+          <w:rFonts w:ascii="Times New Roman" w:hAnsi="Times New Roman" w:cs="Times New Roman"/>
+          <w:sz w:val="24"/>
+          <w:szCs w:val="24"/>
+        </w:rPr>
+        <w:t>tavať Veľký čínsky múr</w:t>
+      </w:r>
+      <w:r>
+        <w:rPr>
+          <w:rFonts w:ascii="Times New Roman" w:hAnsi="Times New Roman" w:cs="Times New Roman"/>
+          <w:sz w:val="24"/>
+          <w:szCs w:val="24"/>
+        </w:rPr>
+        <w:t xml:space="preserve"> a nechal si v me</w:t>
+      </w:r>
+      <w:r>
+        <w:rPr>
+          <w:rFonts w:ascii="Times New Roman" w:hAnsi="Times New Roman" w:cs="Times New Roman"/>
+          <w:sz w:val="24"/>
+          <w:szCs w:val="24"/>
+        </w:rPr>
+        <w:t>ste Si-</w:t>
       </w:r>
       <w:proofErr w:type="spellStart"/>
       <w:r>
@@ -12845,7 +13882,15 @@
           <w:sz w:val="24"/>
           <w:szCs w:val="24"/>
         </w:rPr>
-        <w:t xml:space="preserve">  vybudovať hrobku s .......................  armádou).</w:t>
+        <w:t xml:space="preserve">  vybudovať hrobku s Terakotovou</w:t>
+      </w:r>
+      <w:r>
+        <w:rPr>
+          <w:rFonts w:ascii="Times New Roman" w:hAnsi="Times New Roman" w:cs="Times New Roman"/>
+          <w:sz w:val="24"/>
+          <w:szCs w:val="24"/>
+        </w:rPr>
+        <w:t xml:space="preserve">  armádou).</w:t>
       </w:r>
     </w:p>
     <w:p>
@@ -12883,13 +13928,23 @@
           <w:sz w:val="24"/>
           <w:szCs w:val="24"/>
         </w:rPr>
-        <w:t xml:space="preserve"> .........................................................................................................................................</w:t>
-      </w:r>
-      <w:r>
-        <w:rPr>
-          <w:rFonts w:ascii="Times New Roman" w:hAnsi="Times New Roman" w:cs="Times New Roman"/>
-        </w:rPr>
-        <w:t xml:space="preserve">   </w:t>
+        <w:t xml:space="preserve"> </w:t>
+      </w:r>
+      <w:r>
+        <w:rPr>
+          <w:rFonts w:ascii="Times New Roman" w:hAnsi="Times New Roman" w:cs="Times New Roman"/>
+          <w:sz w:val="24"/>
+          <w:szCs w:val="24"/>
+        </w:rPr>
+        <w:t>porcelán, hodváb, pušný prach, papier</w:t>
+      </w:r>
+      <w:r>
+        <w:rPr>
+          <w:rFonts w:ascii="Times New Roman" w:hAnsi="Times New Roman" w:cs="Times New Roman"/>
+          <w:sz w:val="24"/>
+          <w:szCs w:val="24"/>
+        </w:rPr>
+        <w:t xml:space="preserve"> (z bavlny), bankovky, tlačiarenská technika...</w:t>
       </w:r>
     </w:p>
     <w:p>
@@ -12979,7 +14034,55 @@
           <w:sz w:val="24"/>
           <w:szCs w:val="24"/>
         </w:rPr>
-        <w:t xml:space="preserve">. štát ..........................). Tiež používali ................... písmo. Ich jazyk rozlúštil  .......................  vedec </w:t>
+        <w:t xml:space="preserve">. </w:t>
+      </w:r>
+      <w:r>
+        <w:rPr>
+          <w:rFonts w:ascii="Times New Roman" w:hAnsi="Times New Roman" w:cs="Times New Roman"/>
+          <w:sz w:val="24"/>
+          <w:szCs w:val="24"/>
+        </w:rPr>
+        <w:t>Š</w:t>
+      </w:r>
+      <w:r>
+        <w:rPr>
+          <w:rFonts w:ascii="Times New Roman" w:hAnsi="Times New Roman" w:cs="Times New Roman"/>
+          <w:sz w:val="24"/>
+          <w:szCs w:val="24"/>
+        </w:rPr>
+        <w:t>tát</w:t>
+      </w:r>
+      <w:r>
+        <w:rPr>
+          <w:rFonts w:ascii="Times New Roman" w:hAnsi="Times New Roman" w:cs="Times New Roman"/>
+          <w:sz w:val="24"/>
+          <w:szCs w:val="24"/>
+        </w:rPr>
+        <w:t xml:space="preserve"> Turecko). Tiež používali klinové</w:t>
+      </w:r>
+      <w:r>
+        <w:rPr>
+          <w:rFonts w:ascii="Times New Roman" w:hAnsi="Times New Roman" w:cs="Times New Roman"/>
+          <w:sz w:val="24"/>
+          <w:szCs w:val="24"/>
+        </w:rPr>
+        <w:t xml:space="preserve"> písmo. Ich jazyk rozlúštil  </w:t>
+      </w:r>
+      <w:r>
+        <w:rPr>
+          <w:rFonts w:ascii="Times New Roman" w:hAnsi="Times New Roman" w:cs="Times New Roman"/>
+          <w:sz w:val="24"/>
+          <w:szCs w:val="24"/>
+        </w:rPr>
+        <w:t>Český</w:t>
+      </w:r>
+      <w:r>
+        <w:rPr>
+          <w:rFonts w:ascii="Times New Roman" w:hAnsi="Times New Roman" w:cs="Times New Roman"/>
+          <w:sz w:val="24"/>
+          <w:szCs w:val="24"/>
+        </w:rPr>
+        <w:t xml:space="preserve">  vedec </w:t>
       </w:r>
       <w:proofErr w:type="spellStart"/>
       <w:r>
@@ -13054,7 +14157,15 @@
           <w:sz w:val="24"/>
           <w:szCs w:val="24"/>
         </w:rPr>
-        <w:t>– vytvorili mestské štáty  (dnešný L...................... a časť Sýrie). Boli výborní námorníci a obchodníci  (................ drevo na stavbu lodí, vyrábali vzácne purpurové farbivo z ................................................) . Ako prví používali .........................  písmo (22 ...................., len .................................). Po celom pobreží .................................. mora budovali osady.  V severnej Afrike založili mesto  ................... (</w:t>
+        <w:t>– vytvorili mestské štáty  (dnešný L</w:t>
+      </w:r>
+      <w:r>
+        <w:rPr>
+          <w:rFonts w:ascii="Times New Roman" w:hAnsi="Times New Roman" w:cs="Times New Roman"/>
+          <w:sz w:val="24"/>
+          <w:szCs w:val="24"/>
+        </w:rPr>
+        <w:t>ibanon (</w:t>
       </w:r>
       <w:proofErr w:type="spellStart"/>
       <w:r>
@@ -13063,6 +14174,188 @@
           <w:sz w:val="24"/>
           <w:szCs w:val="24"/>
         </w:rPr>
+        <w:t>en</w:t>
+      </w:r>
+      <w:proofErr w:type="spellEnd"/>
+      <w:r>
+        <w:rPr>
+          <w:rFonts w:ascii="Times New Roman" w:hAnsi="Times New Roman" w:cs="Times New Roman"/>
+          <w:sz w:val="24"/>
+          <w:szCs w:val="24"/>
+        </w:rPr>
+        <w:t xml:space="preserve">. </w:t>
+      </w:r>
+      <w:proofErr w:type="spellStart"/>
+      <w:r>
+        <w:rPr>
+          <w:rFonts w:ascii="Times New Roman" w:hAnsi="Times New Roman" w:cs="Times New Roman"/>
+          <w:sz w:val="24"/>
+          <w:szCs w:val="24"/>
+        </w:rPr>
+        <w:t>Lebanon</w:t>
+      </w:r>
+      <w:proofErr w:type="spellEnd"/>
+      <w:r>
+        <w:rPr>
+          <w:rFonts w:ascii="Times New Roman" w:hAnsi="Times New Roman" w:cs="Times New Roman"/>
+          <w:sz w:val="24"/>
+          <w:szCs w:val="24"/>
+        </w:rPr>
+        <w:t>)</w:t>
+      </w:r>
+      <w:r>
+        <w:rPr>
+          <w:rFonts w:ascii="Times New Roman" w:hAnsi="Times New Roman" w:cs="Times New Roman"/>
+          <w:sz w:val="24"/>
+          <w:szCs w:val="24"/>
+        </w:rPr>
+        <w:t xml:space="preserve"> a časť Sýrie). Boli vý</w:t>
+      </w:r>
+      <w:r>
+        <w:rPr>
+          <w:rFonts w:ascii="Times New Roman" w:hAnsi="Times New Roman" w:cs="Times New Roman"/>
+          <w:sz w:val="24"/>
+          <w:szCs w:val="24"/>
+        </w:rPr>
+        <w:t>borní námorníci a obchodníci  (</w:t>
+      </w:r>
+      <w:proofErr w:type="spellStart"/>
+      <w:r>
+        <w:rPr>
+          <w:rFonts w:ascii="Times New Roman" w:hAnsi="Times New Roman" w:cs="Times New Roman"/>
+          <w:sz w:val="24"/>
+          <w:szCs w:val="24"/>
+        </w:rPr>
+        <w:t>cedrové</w:t>
+      </w:r>
+      <w:proofErr w:type="spellEnd"/>
+      <w:r>
+        <w:rPr>
+          <w:rFonts w:ascii="Times New Roman" w:hAnsi="Times New Roman" w:cs="Times New Roman"/>
+          <w:sz w:val="24"/>
+          <w:szCs w:val="24"/>
+        </w:rPr>
+        <w:t xml:space="preserve"> drevo na stavbu lodí, vyrábali </w:t>
+      </w:r>
+      <w:r>
+        <w:rPr>
+          <w:rFonts w:ascii="Times New Roman" w:hAnsi="Times New Roman" w:cs="Times New Roman"/>
+          <w:sz w:val="24"/>
+          <w:szCs w:val="24"/>
+        </w:rPr>
+        <w:t>vzácne purpurové farbivo z morských ulitníkov</w:t>
+      </w:r>
+      <w:r>
+        <w:rPr>
+          <w:rFonts w:ascii="Times New Roman" w:hAnsi="Times New Roman" w:cs="Times New Roman"/>
+          <w:sz w:val="24"/>
+          <w:szCs w:val="24"/>
+        </w:rPr>
+        <w:t xml:space="preserve">) . Ako prví používali </w:t>
+      </w:r>
+      <w:r>
+        <w:rPr>
+          <w:rFonts w:ascii="Times New Roman" w:hAnsi="Times New Roman" w:cs="Times New Roman"/>
+          <w:sz w:val="24"/>
+          <w:szCs w:val="24"/>
+        </w:rPr>
+        <w:t>hláskové</w:t>
+      </w:r>
+      <w:r>
+        <w:rPr>
+          <w:rFonts w:ascii="Times New Roman" w:hAnsi="Times New Roman" w:cs="Times New Roman"/>
+          <w:sz w:val="24"/>
+          <w:szCs w:val="24"/>
+        </w:rPr>
+        <w:t xml:space="preserve"> písmo (22 </w:t>
+      </w:r>
+      <w:r>
+        <w:rPr>
+          <w:rFonts w:ascii="Times New Roman" w:hAnsi="Times New Roman" w:cs="Times New Roman"/>
+          <w:sz w:val="24"/>
+          <w:szCs w:val="24"/>
+        </w:rPr>
+        <w:t>písmen</w:t>
+      </w:r>
+      <w:r>
+        <w:rPr>
+          <w:rFonts w:ascii="Times New Roman" w:hAnsi="Times New Roman" w:cs="Times New Roman"/>
+          <w:sz w:val="24"/>
+          <w:szCs w:val="24"/>
+        </w:rPr>
+        <w:t>, len</w:t>
+      </w:r>
+      <w:r>
+        <w:rPr>
+          <w:rFonts w:ascii="Times New Roman" w:hAnsi="Times New Roman" w:cs="Times New Roman"/>
+          <w:sz w:val="24"/>
+          <w:szCs w:val="24"/>
+        </w:rPr>
+        <w:t xml:space="preserve"> spoluhlásky</w:t>
+      </w:r>
+      <w:r>
+        <w:rPr>
+          <w:rFonts w:ascii="Times New Roman" w:hAnsi="Times New Roman" w:cs="Times New Roman"/>
+          <w:sz w:val="24"/>
+          <w:szCs w:val="24"/>
+        </w:rPr>
+        <w:t xml:space="preserve">). Po celom pobreží </w:t>
+      </w:r>
+      <w:r>
+        <w:rPr>
+          <w:rFonts w:ascii="Times New Roman" w:hAnsi="Times New Roman" w:cs="Times New Roman"/>
+          <w:sz w:val="24"/>
+          <w:szCs w:val="24"/>
+        </w:rPr>
+        <w:t>Stredozemného</w:t>
+      </w:r>
+      <w:r>
+        <w:rPr>
+          <w:rFonts w:ascii="Times New Roman" w:hAnsi="Times New Roman" w:cs="Times New Roman"/>
+          <w:sz w:val="24"/>
+          <w:szCs w:val="24"/>
+        </w:rPr>
+        <w:t xml:space="preserve"> mora budovali</w:t>
+      </w:r>
+      <w:r>
+        <w:rPr>
+          <w:rFonts w:ascii="Times New Roman" w:hAnsi="Times New Roman" w:cs="Times New Roman"/>
+          <w:sz w:val="24"/>
+          <w:szCs w:val="24"/>
+        </w:rPr>
+        <w:t xml:space="preserve"> (hlavne obchodné)</w:t>
+      </w:r>
+      <w:r>
+        <w:rPr>
+          <w:rFonts w:ascii="Times New Roman" w:hAnsi="Times New Roman" w:cs="Times New Roman"/>
+          <w:sz w:val="24"/>
+          <w:szCs w:val="24"/>
+        </w:rPr>
+        <w:t xml:space="preserve"> osady.  V severnej Afrike založili mesto  </w:t>
+      </w:r>
+      <w:r>
+        <w:rPr>
+          <w:rFonts w:ascii="Times New Roman" w:hAnsi="Times New Roman" w:cs="Times New Roman"/>
+          <w:sz w:val="24"/>
+          <w:szCs w:val="24"/>
+        </w:rPr>
+        <w:t>Kartágo</w:t>
+      </w:r>
+      <w:r>
+        <w:rPr>
+          <w:rFonts w:ascii="Times New Roman" w:hAnsi="Times New Roman" w:cs="Times New Roman"/>
+          <w:sz w:val="24"/>
+          <w:szCs w:val="24"/>
+        </w:rPr>
+        <w:t xml:space="preserve"> (</w:t>
+      </w:r>
+      <w:proofErr w:type="spellStart"/>
+      <w:r>
+        <w:rPr>
+          <w:rFonts w:ascii="Times New Roman" w:hAnsi="Times New Roman" w:cs="Times New Roman"/>
+          <w:sz w:val="24"/>
+          <w:szCs w:val="24"/>
+        </w:rPr>
         <w:t>dneš</w:t>
       </w:r>
       <w:proofErr w:type="spellEnd"/>
@@ -13072,7 +14365,23 @@
           <w:sz w:val="24"/>
           <w:szCs w:val="24"/>
         </w:rPr>
-        <w:t>. štát .....................).</w:t>
+        <w:t xml:space="preserve">. štát </w:t>
+      </w:r>
+      <w:r>
+        <w:rPr>
+          <w:rFonts w:ascii="Times New Roman" w:hAnsi="Times New Roman" w:cs="Times New Roman"/>
+          <w:sz w:val="24"/>
+          <w:szCs w:val="24"/>
+        </w:rPr>
+        <w:t>Tunisko</w:t>
+      </w:r>
+      <w:r>
+        <w:rPr>
+          <w:rFonts w:ascii="Times New Roman" w:hAnsi="Times New Roman" w:cs="Times New Roman"/>
+          <w:sz w:val="24"/>
+          <w:szCs w:val="24"/>
+        </w:rPr>
+        <w:t>).</w:t>
       </w:r>
     </w:p>
     <w:p>
@@ -13101,7 +14410,23 @@
           <w:sz w:val="24"/>
           <w:szCs w:val="24"/>
         </w:rPr>
-        <w:t xml:space="preserve"> – kmene Izraelitov  zjednotil kráľ </w:t>
+        <w:t xml:space="preserve"> – kmene Izraelitov</w:t>
+      </w:r>
+      <w:r>
+        <w:rPr>
+          <w:rFonts w:ascii="Times New Roman" w:hAnsi="Times New Roman" w:cs="Times New Roman"/>
+          <w:sz w:val="24"/>
+          <w:szCs w:val="24"/>
+        </w:rPr>
+        <w:t xml:space="preserve"> (Židov)</w:t>
+      </w:r>
+      <w:r>
+        <w:rPr>
+          <w:rFonts w:ascii="Times New Roman" w:hAnsi="Times New Roman" w:cs="Times New Roman"/>
+          <w:sz w:val="24"/>
+          <w:szCs w:val="24"/>
+        </w:rPr>
+        <w:t xml:space="preserve">  zjednotil kráľ </w:t>
       </w:r>
       <w:proofErr w:type="spellStart"/>
       <w:r>
@@ -13128,7 +14453,7 @@
           <w:sz w:val="24"/>
           <w:szCs w:val="24"/>
         </w:rPr>
-        <w:t>................</w:t>
+        <w:t>Dávid</w:t>
       </w:r>
       <w:r>
         <w:rPr>
@@ -13138,6 +14463,7 @@
         </w:rPr>
         <w:t xml:space="preserve">   (hl. mestom sa stal </w:t>
       </w:r>
+      <w:proofErr w:type="spellStart"/>
       <w:r>
         <w:rPr>
           <w:rFonts w:ascii="Times New Roman" w:hAnsi="Times New Roman" w:cs="Times New Roman"/>
@@ -13145,8 +14471,9 @@
           <w:sz w:val="24"/>
           <w:szCs w:val="24"/>
         </w:rPr>
-        <w:t>..........................</w:t>
-      </w:r>
+        <w:t>Jeruzalém</w:t>
+      </w:r>
+      <w:proofErr w:type="spellEnd"/>
       <w:r>
         <w:rPr>
           <w:rFonts w:ascii="Times New Roman" w:hAnsi="Times New Roman" w:cs="Times New Roman"/>
@@ -13162,7 +14489,7 @@
           <w:sz w:val="24"/>
           <w:szCs w:val="24"/>
         </w:rPr>
-        <w:t>...........................</w:t>
+        <w:t>Šalamúna</w:t>
       </w:r>
     </w:p>
     <w:p>
@@ -13181,76 +14508,180 @@
           <w:sz w:val="24"/>
           <w:szCs w:val="24"/>
         </w:rPr>
+        <w:t xml:space="preserve">(10. </w:t>
+      </w:r>
+      <w:proofErr w:type="spellStart"/>
+      <w:r>
+        <w:rPr>
+          <w:rFonts w:ascii="Times New Roman" w:hAnsi="Times New Roman" w:cs="Times New Roman"/>
+          <w:sz w:val="24"/>
+          <w:szCs w:val="24"/>
+        </w:rPr>
+        <w:t>st.pnl</w:t>
+      </w:r>
+      <w:proofErr w:type="spellEnd"/>
+      <w:r>
+        <w:rPr>
+          <w:rFonts w:ascii="Times New Roman" w:hAnsi="Times New Roman" w:cs="Times New Roman"/>
+          <w:sz w:val="24"/>
+          <w:szCs w:val="24"/>
+        </w:rPr>
+        <w:t xml:space="preserve">.).  Ako prví mali monoteistické náboženstvo – </w:t>
+      </w:r>
+      <w:r>
+        <w:rPr>
+          <w:rFonts w:ascii="Times New Roman" w:hAnsi="Times New Roman" w:cs="Times New Roman"/>
+          <w:b/>
+          <w:sz w:val="24"/>
+          <w:szCs w:val="24"/>
+        </w:rPr>
+        <w:t>j</w:t>
+      </w:r>
+      <w:r>
+        <w:rPr>
+          <w:rFonts w:ascii="Times New Roman" w:hAnsi="Times New Roman" w:cs="Times New Roman"/>
+          <w:b/>
+          <w:sz w:val="24"/>
+          <w:szCs w:val="24"/>
+        </w:rPr>
+        <w:t>udaizmus</w:t>
+      </w:r>
+      <w:r>
+        <w:rPr>
+          <w:rFonts w:ascii="Times New Roman" w:hAnsi="Times New Roman" w:cs="Times New Roman"/>
+          <w:sz w:val="24"/>
+          <w:szCs w:val="24"/>
+        </w:rPr>
+        <w:t xml:space="preserve"> (boh</w:t>
+      </w:r>
+      <w:r>
+        <w:rPr>
+          <w:rFonts w:ascii="Times New Roman" w:hAnsi="Times New Roman" w:cs="Times New Roman"/>
+          <w:sz w:val="24"/>
+          <w:szCs w:val="24"/>
+        </w:rPr>
+        <w:t xml:space="preserve"> Jahve</w:t>
+      </w:r>
+      <w:r>
+        <w:rPr>
+          <w:rFonts w:ascii="Times New Roman" w:hAnsi="Times New Roman" w:cs="Times New Roman"/>
+          <w:sz w:val="24"/>
+          <w:szCs w:val="24"/>
+        </w:rPr>
+        <w:t xml:space="preserve">,  posvätná kniha – </w:t>
+      </w:r>
+      <w:r>
+        <w:rPr>
+          <w:rFonts w:ascii="Times New Roman" w:hAnsi="Times New Roman" w:cs="Times New Roman"/>
+          <w:b/>
+          <w:sz w:val="24"/>
+          <w:szCs w:val="24"/>
+        </w:rPr>
+        <w:t>biblia</w:t>
+      </w:r>
+      <w:r>
+        <w:rPr>
+          <w:rFonts w:ascii="Times New Roman" w:hAnsi="Times New Roman" w:cs="Times New Roman"/>
+          <w:b/>
+          <w:sz w:val="24"/>
+          <w:szCs w:val="24"/>
+        </w:rPr>
+        <w:t xml:space="preserve">, len </w:t>
+      </w:r>
+      <w:r>
+        <w:rPr>
+          <w:rFonts w:ascii="Times New Roman" w:hAnsi="Times New Roman" w:cs="Times New Roman"/>
+          <w:b/>
+          <w:sz w:val="24"/>
+          <w:szCs w:val="24"/>
+        </w:rPr>
+        <w:t>starý zákon</w:t>
+      </w:r>
+      <w:r>
+        <w:rPr>
+          <w:rFonts w:ascii="Times New Roman" w:hAnsi="Times New Roman" w:cs="Times New Roman"/>
+          <w:sz w:val="24"/>
+          <w:szCs w:val="24"/>
+        </w:rPr>
+        <w:t>).</w:t>
+      </w:r>
+    </w:p>
+    <w:p>
+      <w:pPr>
+        <w:spacing w:line="276" w:lineRule="auto"/>
+        <w:jc w:val="both"/>
+        <w:rPr>
+          <w:rFonts w:ascii="Times New Roman" w:hAnsi="Times New Roman" w:cs="Times New Roman"/>
+          <w:sz w:val="24"/>
+          <w:szCs w:val="24"/>
+        </w:rPr>
+      </w:pPr>
+    </w:p>
+    <w:p>
+      <w:pPr>
+        <w:spacing w:line="276" w:lineRule="auto"/>
+        <w:jc w:val="both"/>
+        <w:rPr>
+          <w:rFonts w:ascii="Times New Roman" w:hAnsi="Times New Roman" w:cs="Times New Roman"/>
+          <w:sz w:val="24"/>
+          <w:szCs w:val="24"/>
+        </w:rPr>
+      </w:pPr>
+      <w:proofErr w:type="spellStart"/>
+      <w:r>
+        <w:rPr>
+          <w:rFonts w:ascii="Times New Roman" w:hAnsi="Times New Roman" w:cs="Times New Roman"/>
+          <w:b/>
+          <w:sz w:val="36"/>
+          <w:szCs w:val="36"/>
+        </w:rPr>
+        <w:t>Potialto</w:t>
+      </w:r>
+      <w:proofErr w:type="spellEnd"/>
+      <w:r>
+        <w:rPr>
+          <w:rFonts w:ascii="Times New Roman" w:hAnsi="Times New Roman" w:cs="Times New Roman"/>
+          <w:b/>
+          <w:sz w:val="36"/>
+          <w:szCs w:val="36"/>
+        </w:rPr>
+        <w:t xml:space="preserve"> písomka od DK =,</w:t>
+      </w:r>
+      <w:bookmarkStart w:id="0" w:name="_GoBack"/>
+      <w:bookmarkEnd w:id="0"/>
+      <w:r>
+        <w:rPr>
+          <w:rFonts w:ascii="Times New Roman" w:hAnsi="Times New Roman" w:cs="Times New Roman"/>
+          <w:b/>
+          <w:sz w:val="36"/>
+          <w:szCs w:val="36"/>
+        </w:rPr>
+        <w:t>DDD</w:t>
+      </w:r>
+      <w:r>
+        <w:rPr>
+          <w:rFonts w:ascii="Times New Roman" w:hAnsi="Times New Roman" w:cs="Times New Roman"/>
+          <w:sz w:val="24"/>
+          <w:szCs w:val="24"/>
+        </w:rPr>
+        <w:t xml:space="preserve">  </w:t>
+      </w:r>
+    </w:p>
+    <w:p>
+      <w:pPr>
+        <w:rPr>
+          <w:rFonts w:ascii="Times New Roman" w:hAnsi="Times New Roman" w:cs="Times New Roman"/>
+          <w:sz w:val="24"/>
+          <w:szCs w:val="24"/>
+        </w:rPr>
+      </w:pPr>
+      <w:r>
+        <w:rPr>
+          <w:rFonts w:ascii="Times New Roman" w:hAnsi="Times New Roman" w:cs="Times New Roman"/>
+          <w:sz w:val="24"/>
+          <w:szCs w:val="24"/>
+        </w:rPr>
         <w:lastRenderedPageBreak/>
-        <w:t xml:space="preserve">(10. </w:t>
-      </w:r>
-      <w:proofErr w:type="spellStart"/>
-      <w:r>
-        <w:rPr>
-          <w:rFonts w:ascii="Times New Roman" w:hAnsi="Times New Roman" w:cs="Times New Roman"/>
-          <w:sz w:val="24"/>
-          <w:szCs w:val="24"/>
-        </w:rPr>
-        <w:t>st.pnl</w:t>
-      </w:r>
-      <w:proofErr w:type="spellEnd"/>
-      <w:r>
-        <w:rPr>
-          <w:rFonts w:ascii="Times New Roman" w:hAnsi="Times New Roman" w:cs="Times New Roman"/>
-          <w:sz w:val="24"/>
-          <w:szCs w:val="24"/>
-        </w:rPr>
-        <w:t xml:space="preserve">.).  Ako prví mali monoteistické náboženstvo – </w:t>
-      </w:r>
-      <w:r>
-        <w:rPr>
-          <w:rFonts w:ascii="Times New Roman" w:hAnsi="Times New Roman" w:cs="Times New Roman"/>
-          <w:b/>
-          <w:sz w:val="24"/>
-          <w:szCs w:val="24"/>
-        </w:rPr>
-        <w:t>j..................</w:t>
-      </w:r>
-      <w:r>
-        <w:rPr>
-          <w:rFonts w:ascii="Times New Roman" w:hAnsi="Times New Roman" w:cs="Times New Roman"/>
-          <w:sz w:val="24"/>
-          <w:szCs w:val="24"/>
-        </w:rPr>
-        <w:t xml:space="preserve"> (boh ...............,  posvätná kniha – </w:t>
-      </w:r>
-      <w:r>
-        <w:rPr>
-          <w:rFonts w:ascii="Times New Roman" w:hAnsi="Times New Roman" w:cs="Times New Roman"/>
-          <w:b/>
-          <w:sz w:val="24"/>
-          <w:szCs w:val="24"/>
-        </w:rPr>
-        <w:t>..............., len ...............................</w:t>
-      </w:r>
-      <w:r>
-        <w:rPr>
-          <w:rFonts w:ascii="Times New Roman" w:hAnsi="Times New Roman" w:cs="Times New Roman"/>
-          <w:sz w:val="24"/>
-          <w:szCs w:val="24"/>
-        </w:rPr>
-        <w:t xml:space="preserve">).  </w:t>
-      </w:r>
-    </w:p>
-    <w:p>
-      <w:pPr>
-        <w:rPr>
-          <w:rFonts w:ascii="Times New Roman" w:hAnsi="Times New Roman" w:cs="Times New Roman"/>
-          <w:sz w:val="24"/>
-          <w:szCs w:val="24"/>
-        </w:rPr>
-      </w:pPr>
-      <w:r>
-        <w:rPr>
-          <w:rFonts w:ascii="Times New Roman" w:hAnsi="Times New Roman" w:cs="Times New Roman"/>
-          <w:sz w:val="24"/>
-          <w:szCs w:val="24"/>
-        </w:rPr>
         <w:t xml:space="preserve">                                                                      </w:t>
       </w:r>
     </w:p>
@@ -14838,7 +16269,7 @@
 </file>
 
 <file path=customXml/itemProps1.xml><?xml version="1.0" encoding="utf-8"?>
-<ds:datastoreItem xmlns:ds="http://schemas.openxmlformats.org/officeDocument/2006/customXml" ds:itemID="{4DAFCBDA-2512-4C8C-8F18-B3AEE48AFB4E}">
+<ds:datastoreItem xmlns:ds="http://schemas.openxmlformats.org/officeDocument/2006/customXml" ds:itemID="{18364C78-C131-4648-A7B5-4CD38508AC7D}">
   <ds:schemaRefs>
     <ds:schemaRef ds:uri="http://schemas.openxmlformats.org/officeDocument/2006/bibliography"/>
   </ds:schemaRefs>

</xml_diff>